<commit_message>
basic l shape structure
</commit_message>
<xml_diff>
--- a/Alp_mtbi_summary.docx
+++ b/Alp_mtbi_summary.docx
@@ -52,74 +52,34 @@
     <w:p>
       <w:pPr>
         <w:pStyle w:val="Body"/>
-        <w:rPr>
-          <w:rPrChange w:id="2" w:author="Xu Tongda" w:date="2019-04-03T15:35:00Z">
-            <w:rPr/>
-          </w:rPrChange>
-        </w:rPr>
-      </w:pPr>
-    </w:p>
-    <w:p>
-      <w:pPr>
-        <w:pStyle w:val="Body"/>
-        <w:rPr>
-          <w:rPrChange w:id="3" w:author="Xu Tongda" w:date="2019-04-03T15:35:00Z">
-            <w:rPr/>
-          </w:rPrChange>
-        </w:rPr>
-      </w:pPr>
-      <w:r>
-        <w:rPr>
-          <w:rPrChange w:id="4" w:author="Xu Tongda" w:date="2019-04-03T15:35:00Z">
-            <w:rPr/>
-          </w:rPrChange>
-        </w:rPr>
+      </w:pPr>
+    </w:p>
+    <w:p>
+      <w:pPr>
+        <w:pStyle w:val="Body"/>
+      </w:pPr>
+      <w:r>
         <w:t>226 subjects having 13 MRI 3D metrics for each subject. Subject set is divided into three different named parts: 117 subjects (second cycle), 65 old subjects and 44 meso subjects</w:t>
       </w:r>
       <w:r>
-        <w:rPr>
-          <w:rPrChange w:id="5" w:author="Xu Tongda" w:date="2019-04-03T15:35:00Z">
-            <w:rPr/>
-          </w:rPrChange>
-        </w:rPr>
         <w:t xml:space="preserve"> (no NP scores)</w:t>
       </w:r>
       <w:r>
-        <w:rPr>
-          <w:rPrChange w:id="6" w:author="Xu Tongda" w:date="2019-04-03T15:35:00Z">
-            <w:rPr/>
-          </w:rPrChange>
-        </w:rPr>
         <w:t>.</w:t>
       </w:r>
       <w:r>
-        <w:rPr>
-          <w:rPrChange w:id="7" w:author="Xu Tongda" w:date="2019-04-03T15:35:00Z">
-            <w:rPr/>
-          </w:rPrChange>
-        </w:rPr>
         <w:t xml:space="preserve"> Among those with NP scores: some do not have all NP test scores, only some. </w:t>
       </w:r>
       <w:r>
         <w:rPr>
           <w:highlight w:val="yellow"/>
-          <w:rPrChange w:id="8" w:author="Xu Tongda" w:date="2019-04-03T15:35:00Z">
-            <w:rPr>
-              <w:highlight w:val="yellow"/>
-            </w:rPr>
-          </w:rPrChange>
         </w:rPr>
         <w:t>154 subjects have all NP test scores.</w:t>
       </w:r>
-      <w:ins w:id="9" w:author="Microsoft Office User" w:date="2019-03-31T22:39:00Z">
+      <w:ins w:id="2" w:author="Microsoft Office User" w:date="2019-03-31T22:39:00Z">
         <w:r>
           <w:rPr>
             <w:highlight w:val="yellow"/>
-            <w:rPrChange w:id="10" w:author="Xu Tongda" w:date="2019-04-03T15:35:00Z">
-              <w:rPr>
-                <w:highlight w:val="yellow"/>
-              </w:rPr>
-            </w:rPrChange>
           </w:rPr>
           <w:t xml:space="preserve"> (Since we only </w:t>
         </w:r>
@@ -127,11 +87,6 @@
         <w:r>
           <w:rPr>
             <w:highlight w:val="yellow"/>
-            <w:rPrChange w:id="11" w:author="Xu Tongda" w:date="2019-04-03T15:35:00Z">
-              <w:rPr>
-                <w:highlight w:val="yellow"/>
-              </w:rPr>
-            </w:rPrChange>
           </w:rPr>
           <w:t>only</w:t>
         </w:r>
@@ -139,24 +94,14 @@
         <w:r>
           <w:rPr>
             <w:highlight w:val="yellow"/>
-            <w:rPrChange w:id="12" w:author="Xu Tongda" w:date="2019-04-03T15:35:00Z">
-              <w:rPr>
-                <w:highlight w:val="yellow"/>
-              </w:rPr>
-            </w:rPrChange>
           </w:rPr>
           <w:t xml:space="preserve"> try to predict sever</w:t>
         </w:r>
       </w:ins>
-      <w:ins w:id="13" w:author="Microsoft Office User" w:date="2019-03-31T22:40:00Z">
+      <w:ins w:id="3" w:author="Microsoft Office User" w:date="2019-03-31T22:40:00Z">
         <w:r>
           <w:rPr>
             <w:highlight w:val="yellow"/>
-            <w:rPrChange w:id="14" w:author="Xu Tongda" w:date="2019-04-03T15:35:00Z">
-              <w:rPr>
-                <w:highlight w:val="yellow"/>
-              </w:rPr>
-            </w:rPrChange>
           </w:rPr>
           <w:t xml:space="preserve">al NP </w:t>
         </w:r>
@@ -164,11 +109,6 @@
         <w:r>
           <w:rPr>
             <w:highlight w:val="yellow"/>
-            <w:rPrChange w:id="15" w:author="Xu Tongda" w:date="2019-04-03T15:35:00Z">
-              <w:rPr>
-                <w:highlight w:val="yellow"/>
-              </w:rPr>
-            </w:rPrChange>
           </w:rPr>
           <w:t>test</w:t>
         </w:r>
@@ -176,11 +116,6 @@
         <w:r>
           <w:rPr>
             <w:highlight w:val="yellow"/>
-            <w:rPrChange w:id="16" w:author="Xu Tongda" w:date="2019-04-03T15:35:00Z">
-              <w:rPr>
-                <w:highlight w:val="yellow"/>
-              </w:rPr>
-            </w:rPrChange>
           </w:rPr>
           <w:t xml:space="preserve">: </w:t>
         </w:r>
@@ -188,11 +123,6 @@
         <w:r>
           <w:rPr>
             <w:highlight w:val="yellow"/>
-            <w:rPrChange w:id="17" w:author="Xu Tongda" w:date="2019-04-03T15:35:00Z">
-              <w:rPr>
-                <w:highlight w:val="yellow"/>
-              </w:rPr>
-            </w:rPrChange>
           </w:rPr>
           <w:t>letter_num</w:t>
         </w:r>
@@ -200,11 +130,6 @@
         <w:r>
           <w:rPr>
             <w:highlight w:val="yellow"/>
-            <w:rPrChange w:id="18" w:author="Xu Tongda" w:date="2019-04-03T15:35:00Z">
-              <w:rPr>
-                <w:highlight w:val="yellow"/>
-              </w:rPr>
-            </w:rPrChange>
           </w:rPr>
           <w:t>, digit span (backward and forward), we can use all data where these test results are present)</w:t>
         </w:r>
@@ -213,11 +138,6 @@
     <w:p>
       <w:pPr>
         <w:pStyle w:val="Body"/>
-        <w:rPr>
-          <w:rPrChange w:id="19" w:author="Xu Tongda" w:date="2019-04-03T15:35:00Z">
-            <w:rPr/>
-          </w:rPrChange>
-        </w:rPr>
       </w:pPr>
     </w:p>
     <w:p>
@@ -225,7 +145,7 @@
         <w:pStyle w:val="Body"/>
         <w:rPr>
           <w:bCs/>
-          <w:rPrChange w:id="20" w:author="Xu Tongda" w:date="2019-04-03T15:35:00Z">
+          <w:rPrChange w:id="4" w:author="Xu Tongda" w:date="2019-04-03T15:35:00Z">
             <w:rPr>
               <w:b/>
               <w:bCs/>
@@ -236,7 +156,7 @@
       <w:r>
         <w:rPr>
           <w:bCs/>
-          <w:rPrChange w:id="21" w:author="Xu Tongda" w:date="2019-04-03T15:35:00Z">
+          <w:rPrChange w:id="5" w:author="Xu Tongda" w:date="2019-04-03T15:35:00Z">
             <w:rPr>
               <w:b/>
               <w:bCs/>
@@ -249,67 +169,32 @@
     <w:p>
       <w:pPr>
         <w:pStyle w:val="Body"/>
-        <w:rPr>
-          <w:rPrChange w:id="22" w:author="Xu Tongda" w:date="2019-04-03T15:35:00Z">
-            <w:rPr/>
-          </w:rPrChange>
-        </w:rPr>
-      </w:pPr>
-    </w:p>
-    <w:p>
-      <w:pPr>
-        <w:pStyle w:val="Body"/>
-        <w:rPr>
-          <w:rPrChange w:id="23" w:author="Xu Tongda" w:date="2019-04-03T15:35:00Z">
-            <w:rPr/>
-          </w:rPrChange>
-        </w:rPr>
-      </w:pPr>
-      <w:r>
-        <w:rPr>
-          <w:rPrChange w:id="24" w:author="Xu Tongda" w:date="2019-04-03T15:35:00Z">
-            <w:rPr/>
-          </w:rPrChange>
-        </w:rPr>
+      </w:pPr>
+    </w:p>
+    <w:p>
+      <w:pPr>
+        <w:pStyle w:val="Body"/>
+      </w:pPr>
+      <w:r>
         <w:t xml:space="preserve">A binary label for all subjects indicating if MTBI or not. </w:t>
       </w:r>
       <w:r>
-        <w:rPr>
-          <w:rPrChange w:id="25" w:author="Xu Tongda" w:date="2019-04-03T15:35:00Z">
-            <w:rPr/>
-          </w:rPrChange>
-        </w:rPr>
         <w:br/>
       </w:r>
-      <w:commentRangeStart w:id="26"/>
-    </w:p>
-    <w:p>
-      <w:pPr>
-        <w:pStyle w:val="Body"/>
-        <w:rPr>
-          <w:rPrChange w:id="27" w:author="Xu Tongda" w:date="2019-04-03T15:35:00Z">
-            <w:rPr/>
-          </w:rPrChange>
-        </w:rPr>
-      </w:pPr>
-      <w:r>
-        <w:rPr>
-          <w:rPrChange w:id="28" w:author="Xu Tongda" w:date="2019-04-03T15:35:00Z">
-            <w:rPr/>
-          </w:rPrChange>
-        </w:rPr>
+      <w:commentRangeStart w:id="6"/>
+    </w:p>
+    <w:p>
+      <w:pPr>
+        <w:pStyle w:val="Body"/>
+      </w:pPr>
+      <w:r>
         <w:t>Neurophysiological (NP) test scores only for the 117 second cycle and</w:t>
       </w:r>
-      <w:commentRangeStart w:id="29"/>
-      <w:r>
-        <w:rPr>
-          <w:rPrChange w:id="30" w:author="Xu Tongda" w:date="2019-04-03T15:35:00Z">
-            <w:rPr/>
-          </w:rPrChange>
-        </w:rPr>
+      <w:commentRangeStart w:id="7"/>
+      <w:r>
         <w:t xml:space="preserve"> 65 old</w:t>
       </w:r>
-      <w:commentRangeEnd w:id="29"/>
+      <w:commentRangeEnd w:id="7"/>
       <w:r>
         <w:rPr>
           <w:rStyle w:val="a7"/>
@@ -317,184 +202,109 @@
           <w:color w:val="auto"/>
           <w:lang w:eastAsia="en-US"/>
         </w:rPr>
-        <w:commentReference w:id="29"/>
-      </w:r>
-      <w:r>
-        <w:rPr>
-          <w:rPrChange w:id="31" w:author="Xu Tongda" w:date="2019-04-03T15:35:00Z">
+        <w:commentReference w:id="7"/>
+      </w:r>
+      <w:r>
+        <w:t xml:space="preserve"> subjects taken at three different time steps</w:t>
+      </w:r>
+      <w:commentRangeEnd w:id="6"/>
+      <w:r>
+        <w:commentReference w:id="6"/>
+      </w:r>
+      <w:r>
+        <w:t xml:space="preserve">. </w:t>
+      </w:r>
+    </w:p>
+    <w:p>
+      <w:pPr>
+        <w:pStyle w:val="Body"/>
+      </w:pPr>
+    </w:p>
+    <w:p>
+      <w:pPr>
+        <w:pStyle w:val="Body"/>
+      </w:pPr>
+      <w:r>
+        <w:t>For test types and how to merge different time step results use the file “Combining cognitive variables across cycles” provided by Yvonne.</w:t>
+      </w:r>
+    </w:p>
+    <w:p>
+      <w:pPr>
+        <w:pStyle w:val="Body"/>
+      </w:pPr>
+    </w:p>
+    <w:p>
+      <w:pPr>
+        <w:pStyle w:val="Body"/>
+      </w:pPr>
+      <w:r>
+        <w:t xml:space="preserve">NP Scores for </w:t>
+      </w:r>
+      <w:proofErr w:type="spellStart"/>
+      <w:r>
+        <w:t>old_subjects</w:t>
+      </w:r>
+      <w:proofErr w:type="spellEnd"/>
+      <w:r>
+        <w:t xml:space="preserve"> are on “</w:t>
+      </w:r>
+      <w:proofErr w:type="spellStart"/>
+      <w:r>
+        <w:t>mTBI</w:t>
+      </w:r>
+      <w:proofErr w:type="spellEnd"/>
+      <w:r>
+        <w:t xml:space="preserve"> data first cycle Lui Grossman Miles 2018 review and update for combining”</w:t>
+      </w:r>
+    </w:p>
+    <w:p>
+      <w:pPr>
+        <w:pStyle w:val="Body"/>
+      </w:pPr>
+    </w:p>
+    <w:p>
+      <w:pPr>
+        <w:pStyle w:val="Body"/>
+        <w:rPr>
+          <w:color w:val="auto"/>
+          <w:rPrChange w:id="8" w:author="Xu Tongda" w:date="2019-04-03T15:35:00Z">
             <w:rPr/>
           </w:rPrChange>
         </w:rPr>
-        <w:t xml:space="preserve"> subjects taken at three different time steps</w:t>
-      </w:r>
-      <w:commentRangeEnd w:id="26"/>
-      <w:r>
-        <w:rPr>
-          <w:rPrChange w:id="32" w:author="Xu Tongda" w:date="2019-04-03T15:35:00Z">
+      </w:pPr>
+      <w:r>
+        <w:rPr>
+          <w:color w:val="auto"/>
+          <w:rPrChange w:id="9" w:author="Xu Tongda" w:date="2019-04-03T15:35:00Z">
             <w:rPr/>
           </w:rPrChange>
         </w:rPr>
-        <w:commentReference w:id="26"/>
-      </w:r>
-      <w:r>
-        <w:rPr>
-          <w:rPrChange w:id="33" w:author="Xu Tongda" w:date="2019-04-03T15:35:00Z">
+        <w:t>NP Scores for 117 subjects are on “</w:t>
+      </w:r>
+      <w:proofErr w:type="spellStart"/>
+      <w:r>
+        <w:rPr>
+          <w:color w:val="auto"/>
+          <w:rPrChange w:id="10" w:author="Xu Tongda" w:date="2019-04-03T15:35:00Z">
             <w:rPr/>
           </w:rPrChange>
         </w:rPr>
-        <w:t xml:space="preserve">. </w:t>
-      </w:r>
-    </w:p>
-    <w:p>
-      <w:pPr>
-        <w:pStyle w:val="Body"/>
-        <w:rPr>
-          <w:rPrChange w:id="34" w:author="Xu Tongda" w:date="2019-04-03T15:35:00Z">
+        <w:t>LUI_mTBI_NPwithZscores</w:t>
+      </w:r>
+      <w:proofErr w:type="spellEnd"/>
+      <w:r>
+        <w:rPr>
+          <w:color w:val="auto"/>
+          <w:rPrChange w:id="11" w:author="Xu Tongda" w:date="2019-04-03T15:35:00Z">
             <w:rPr/>
           </w:rPrChange>
         </w:rPr>
-      </w:pPr>
-    </w:p>
-    <w:p>
-      <w:pPr>
-        <w:pStyle w:val="Body"/>
-        <w:rPr>
-          <w:rPrChange w:id="35" w:author="Xu Tongda" w:date="2019-04-03T15:35:00Z">
-            <w:rPr/>
-          </w:rPrChange>
-        </w:rPr>
-      </w:pPr>
-      <w:r>
-        <w:rPr>
-          <w:rPrChange w:id="36" w:author="Xu Tongda" w:date="2019-04-03T15:35:00Z">
-            <w:rPr/>
-          </w:rPrChange>
-        </w:rPr>
-        <w:t>For test types and how to merge different time step results use the file “Combining cognitive variables across cycles” provided by Yvonne.</w:t>
-      </w:r>
-    </w:p>
-    <w:p>
-      <w:pPr>
-        <w:pStyle w:val="Body"/>
-        <w:rPr>
-          <w:rPrChange w:id="37" w:author="Xu Tongda" w:date="2019-04-03T15:35:00Z">
-            <w:rPr/>
-          </w:rPrChange>
-        </w:rPr>
-      </w:pPr>
-    </w:p>
-    <w:p>
-      <w:pPr>
-        <w:pStyle w:val="Body"/>
-        <w:rPr>
-          <w:rPrChange w:id="38" w:author="Xu Tongda" w:date="2019-04-03T15:35:00Z">
-            <w:rPr/>
-          </w:rPrChange>
-        </w:rPr>
-      </w:pPr>
-      <w:r>
-        <w:rPr>
-          <w:rPrChange w:id="39" w:author="Xu Tongda" w:date="2019-04-03T15:35:00Z">
-            <w:rPr/>
-          </w:rPrChange>
-        </w:rPr>
-        <w:t xml:space="preserve">NP Scores for </w:t>
-      </w:r>
-      <w:proofErr w:type="spellStart"/>
-      <w:r>
-        <w:rPr>
-          <w:rPrChange w:id="40" w:author="Xu Tongda" w:date="2019-04-03T15:35:00Z">
-            <w:rPr/>
-          </w:rPrChange>
-        </w:rPr>
-        <w:t>old_subjects</w:t>
-      </w:r>
-      <w:proofErr w:type="spellEnd"/>
-      <w:r>
-        <w:rPr>
-          <w:rPrChange w:id="41" w:author="Xu Tongda" w:date="2019-04-03T15:35:00Z">
-            <w:rPr/>
-          </w:rPrChange>
-        </w:rPr>
-        <w:t xml:space="preserve"> are on “</w:t>
-      </w:r>
-      <w:proofErr w:type="spellStart"/>
-      <w:r>
-        <w:rPr>
-          <w:rPrChange w:id="42" w:author="Xu Tongda" w:date="2019-04-03T15:35:00Z">
-            <w:rPr/>
-          </w:rPrChange>
-        </w:rPr>
-        <w:t>mTBI</w:t>
-      </w:r>
-      <w:proofErr w:type="spellEnd"/>
-      <w:r>
-        <w:rPr>
-          <w:rPrChange w:id="43" w:author="Xu Tongda" w:date="2019-04-03T15:35:00Z">
-            <w:rPr/>
-          </w:rPrChange>
-        </w:rPr>
-        <w:t xml:space="preserve"> data first cycle Lui Grossman Miles 2018 review and update for combining”</w:t>
-      </w:r>
-    </w:p>
-    <w:p>
-      <w:pPr>
-        <w:pStyle w:val="Body"/>
-        <w:rPr>
-          <w:rPrChange w:id="44" w:author="Xu Tongda" w:date="2019-04-03T15:35:00Z">
-            <w:rPr/>
-          </w:rPrChange>
-        </w:rPr>
-      </w:pPr>
-    </w:p>
-    <w:p>
-      <w:pPr>
-        <w:pStyle w:val="Body"/>
-        <w:rPr>
-          <w:color w:val="auto"/>
-          <w:rPrChange w:id="45" w:author="Xu Tongda" w:date="2019-04-03T15:35:00Z">
-            <w:rPr/>
-          </w:rPrChange>
-        </w:rPr>
-      </w:pPr>
-      <w:r>
-        <w:rPr>
-          <w:color w:val="auto"/>
-          <w:rPrChange w:id="46" w:author="Xu Tongda" w:date="2019-04-03T15:35:00Z">
-            <w:rPr/>
-          </w:rPrChange>
-        </w:rPr>
-        <w:t>NP Scores for 117 subjects are on “</w:t>
-      </w:r>
-      <w:proofErr w:type="spellStart"/>
-      <w:r>
-        <w:rPr>
-          <w:color w:val="auto"/>
-          <w:rPrChange w:id="47" w:author="Xu Tongda" w:date="2019-04-03T15:35:00Z">
-            <w:rPr/>
-          </w:rPrChange>
-        </w:rPr>
-        <w:t>LUI_mTBI_NPwithZscores</w:t>
-      </w:r>
-      <w:proofErr w:type="spellEnd"/>
-      <w:r>
-        <w:rPr>
-          <w:color w:val="auto"/>
-          <w:rPrChange w:id="48" w:author="Xu Tongda" w:date="2019-04-03T15:35:00Z">
-            <w:rPr/>
-          </w:rPrChange>
-        </w:rPr>
         <w:t xml:space="preserve"> June 2018 cleaned up” file</w:t>
       </w:r>
     </w:p>
     <w:p>
       <w:pPr>
         <w:pStyle w:val="Body"/>
-        <w:rPr>
-          <w:rPrChange w:id="49" w:author="Xu Tongda" w:date="2019-04-03T15:35:00Z">
-            <w:rPr/>
-          </w:rPrChange>
-        </w:rPr>
       </w:pPr>
     </w:p>
     <w:p>
@@ -502,7 +312,7 @@
         <w:pStyle w:val="Body"/>
         <w:rPr>
           <w:bCs/>
-          <w:rPrChange w:id="50" w:author="Xu Tongda" w:date="2019-04-03T15:35:00Z">
+          <w:rPrChange w:id="12" w:author="Xu Tongda" w:date="2019-04-03T15:35:00Z">
             <w:rPr>
               <w:b/>
               <w:bCs/>
@@ -513,7 +323,7 @@
       <w:r>
         <w:rPr>
           <w:bCs/>
-          <w:rPrChange w:id="51" w:author="Xu Tongda" w:date="2019-04-03T15:35:00Z">
+          <w:rPrChange w:id="13" w:author="Xu Tongda" w:date="2019-04-03T15:35:00Z">
             <w:rPr>
               <w:b/>
               <w:bCs/>
@@ -528,7 +338,7 @@
         <w:pStyle w:val="Body"/>
         <w:rPr>
           <w:bCs/>
-          <w:rPrChange w:id="52" w:author="Xu Tongda" w:date="2019-04-03T15:35:00Z">
+          <w:rPrChange w:id="14" w:author="Xu Tongda" w:date="2019-04-03T15:35:00Z">
             <w:rPr>
               <w:b/>
               <w:bCs/>
@@ -544,72 +354,32 @@
           <w:ilvl w:val="0"/>
           <w:numId w:val="2"/>
         </w:numPr>
-        <w:rPr>
-          <w:rPrChange w:id="53" w:author="Xu Tongda" w:date="2019-04-03T15:35:00Z">
-            <w:rPr/>
-          </w:rPrChange>
-        </w:rPr>
-      </w:pPr>
-      <w:r>
-        <w:rPr>
-          <w:rPrChange w:id="54" w:author="Xu Tongda" w:date="2019-04-03T15:35:00Z">
-            <w:rPr/>
-          </w:rPrChange>
-        </w:rPr>
+      </w:pPr>
+      <w:r>
         <w:t xml:space="preserve">Patches: slice_as_mask.py file can be used to extract patches of size </w:t>
       </w:r>
       <w:proofErr w:type="spellStart"/>
       <w:r>
-        <w:rPr>
-          <w:rPrChange w:id="55" w:author="Xu Tongda" w:date="2019-04-03T15:35:00Z">
-            <w:rPr/>
-          </w:rPrChange>
-        </w:rPr>
         <w:t>NxN</w:t>
       </w:r>
       <w:proofErr w:type="spellEnd"/>
       <w:r>
-        <w:rPr>
-          <w:rPrChange w:id="56" w:author="Xu Tongda" w:date="2019-04-03T15:35:00Z">
-            <w:rPr/>
-          </w:rPrChange>
-        </w:rPr>
         <w:t xml:space="preserve"> from a region specified by input mask(s). There is a threshold parameter that can be tuned so that only the patches with (threshold &gt; </w:t>
       </w:r>
       <w:proofErr w:type="spellStart"/>
       <w:r>
-        <w:rPr>
-          <w:rPrChange w:id="57" w:author="Xu Tongda" w:date="2019-04-03T15:35:00Z">
-            <w:rPr/>
-          </w:rPrChange>
-        </w:rPr>
         <w:t>non_zero_pixels</w:t>
       </w:r>
       <w:proofErr w:type="spellEnd"/>
       <w:r>
-        <w:rPr>
-          <w:rPrChange w:id="58" w:author="Xu Tongda" w:date="2019-04-03T15:35:00Z">
-            <w:rPr/>
-          </w:rPrChange>
-        </w:rPr>
         <w:t xml:space="preserve"> / N^2). Without threshold we get very sparse patches around the boundary of the masked region. Already extracted 16x16 patches can be found inside </w:t>
       </w:r>
       <w:proofErr w:type="spellStart"/>
       <w:r>
-        <w:rPr>
-          <w:rPrChange w:id="59" w:author="Xu Tongda" w:date="2019-04-03T15:35:00Z">
-            <w:rPr/>
-          </w:rPrChange>
-        </w:rPr>
         <w:t>BoW</w:t>
       </w:r>
       <w:proofErr w:type="spellEnd"/>
       <w:r>
-        <w:rPr>
-          <w:rPrChange w:id="60" w:author="Xu Tongda" w:date="2019-04-03T15:35:00Z">
-            <w:rPr/>
-          </w:rPrChange>
-        </w:rPr>
         <w:t>/patches folder.</w:t>
       </w:r>
     </w:p>
@@ -620,20 +390,10 @@
           <w:ilvl w:val="0"/>
           <w:numId w:val="2"/>
         </w:numPr>
-        <w:rPr>
-          <w:rPrChange w:id="61" w:author="Xu Tongda" w:date="2019-04-03T15:35:00Z">
-            <w:rPr/>
-          </w:rPrChange>
-        </w:rPr>
       </w:pPr>
       <w:r>
         <w:rPr>
           <w:highlight w:val="yellow"/>
-          <w:rPrChange w:id="62" w:author="Xu Tongda" w:date="2019-04-03T15:35:00Z">
-            <w:rPr>
-              <w:highlight w:val="yellow"/>
-            </w:rPr>
-          </w:rPrChange>
         </w:rPr>
         <w:t>Binary masks for extracting different regions can be found in data/masks</w:t>
       </w:r>
@@ -641,11 +401,6 @@
       <w:r>
         <w:rPr>
           <w:highlight w:val="yellow"/>
-          <w:rPrChange w:id="63" w:author="Xu Tongda" w:date="2019-04-03T15:35:00Z">
-            <w:rPr>
-              <w:highlight w:val="yellow"/>
-            </w:rPr>
-          </w:rPrChange>
         </w:rPr>
         <w:t>/ .</w:t>
       </w:r>
@@ -653,11 +408,6 @@
       <w:r>
         <w:rPr>
           <w:highlight w:val="yellow"/>
-          <w:rPrChange w:id="64" w:author="Xu Tongda" w:date="2019-04-03T15:35:00Z">
-            <w:rPr>
-              <w:highlight w:val="yellow"/>
-            </w:rPr>
-          </w:rPrChange>
         </w:rPr>
         <w:t xml:space="preserve"> </w:t>
       </w:r>
@@ -665,11 +415,6 @@
       <w:r>
         <w:rPr>
           <w:highlight w:val="yellow"/>
-          <w:rPrChange w:id="65" w:author="Xu Tongda" w:date="2019-04-03T15:35:00Z">
-            <w:rPr>
-              <w:highlight w:val="yellow"/>
-            </w:rPr>
-          </w:rPrChange>
         </w:rPr>
         <w:t>.mat</w:t>
       </w:r>
@@ -677,11 +422,6 @@
       <w:r>
         <w:rPr>
           <w:highlight w:val="yellow"/>
-          <w:rPrChange w:id="66" w:author="Xu Tongda" w:date="2019-04-03T15:35:00Z">
-            <w:rPr>
-              <w:highlight w:val="yellow"/>
-            </w:rPr>
-          </w:rPrChange>
         </w:rPr>
         <w:t xml:space="preserve"> masks are directly binary but nii.gz masks are </w:t>
       </w:r>
@@ -689,11 +429,6 @@
       <w:r>
         <w:rPr>
           <w:highlight w:val="yellow"/>
-          <w:rPrChange w:id="67" w:author="Xu Tongda" w:date="2019-04-03T15:35:00Z">
-            <w:rPr>
-              <w:highlight w:val="yellow"/>
-            </w:rPr>
-          </w:rPrChange>
         </w:rPr>
         <w:t>nifti</w:t>
       </w:r>
@@ -701,61 +436,33 @@
       <w:r>
         <w:rPr>
           <w:highlight w:val="yellow"/>
-          <w:rPrChange w:id="68" w:author="Xu Tongda" w:date="2019-04-03T15:35:00Z">
-            <w:rPr>
-              <w:highlight w:val="yellow"/>
-            </w:rPr>
-          </w:rPrChange>
         </w:rPr>
         <w:t xml:space="preserve"> </w:t>
       </w:r>
-      <w:commentRangeStart w:id="69"/>
+      <w:commentRangeStart w:id="15"/>
       <w:r>
         <w:rPr>
           <w:highlight w:val="yellow"/>
-          <w:rPrChange w:id="70" w:author="Xu Tongda" w:date="2019-04-03T15:35:00Z">
-            <w:rPr>
-              <w:highlight w:val="yellow"/>
-            </w:rPr>
-          </w:rPrChange>
         </w:rPr>
         <w:t>files</w:t>
       </w:r>
-      <w:commentRangeEnd w:id="69"/>
+      <w:commentRangeEnd w:id="15"/>
       <w:r>
         <w:rPr>
           <w:rStyle w:val="a7"/>
           <w:rFonts w:ascii="Times New Roman" w:hAnsi="Times New Roman" w:cs="Times New Roman"/>
           <w:color w:val="auto"/>
           <w:lang w:eastAsia="en-US"/>
-          <w:rPrChange w:id="71" w:author="Xu Tongda" w:date="2019-04-03T15:35:00Z">
-            <w:rPr>
-              <w:rStyle w:val="a7"/>
-              <w:rFonts w:ascii="Times New Roman" w:hAnsi="Times New Roman" w:cs="Times New Roman"/>
-              <w:color w:val="auto"/>
-              <w:lang w:eastAsia="en-US"/>
-            </w:rPr>
-          </w:rPrChange>
-        </w:rPr>
-        <w:commentReference w:id="69"/>
+        </w:rPr>
+        <w:commentReference w:id="15"/>
       </w:r>
       <w:r>
         <w:rPr>
           <w:highlight w:val="yellow"/>
-          <w:rPrChange w:id="72" w:author="Xu Tongda" w:date="2019-04-03T15:35:00Z">
-            <w:rPr>
-              <w:highlight w:val="yellow"/>
-            </w:rPr>
-          </w:rPrChange>
         </w:rPr>
         <w:t>.</w:t>
       </w:r>
       <w:r>
-        <w:rPr>
-          <w:rPrChange w:id="73" w:author="Xu Tongda" w:date="2019-04-03T15:35:00Z">
-            <w:rPr/>
-          </w:rPrChange>
-        </w:rPr>
         <w:t xml:space="preserve"> There are python libraries for these files. </w:t>
       </w:r>
     </w:p>
@@ -766,81 +473,36 @@
           <w:ilvl w:val="0"/>
           <w:numId w:val="2"/>
         </w:numPr>
-        <w:rPr>
-          <w:rPrChange w:id="74" w:author="Xu Tongda" w:date="2019-04-03T15:35:00Z">
-            <w:rPr/>
-          </w:rPrChange>
-        </w:rPr>
-      </w:pPr>
-      <w:r>
-        <w:rPr>
-          <w:rPrChange w:id="75" w:author="Xu Tongda" w:date="2019-04-03T15:35:00Z">
-            <w:rPr/>
-          </w:rPrChange>
-        </w:rPr>
+      </w:pPr>
+      <w:r>
         <w:t xml:space="preserve">Deep features: Obtained using the unsupervised training of adversarial autoencoder. The AAC and </w:t>
       </w:r>
       <w:proofErr w:type="spellStart"/>
       <w:r>
-        <w:rPr>
-          <w:rPrChange w:id="76" w:author="Xu Tongda" w:date="2019-04-03T15:35:00Z">
-            <w:rPr/>
-          </w:rPrChange>
-        </w:rPr>
         <w:t>AAC_mix</w:t>
       </w:r>
       <w:proofErr w:type="spellEnd"/>
       <w:r>
-        <w:rPr>
-          <w:rPrChange w:id="77" w:author="Xu Tongda" w:date="2019-04-03T15:35:00Z">
-            <w:rPr/>
-          </w:rPrChange>
-        </w:rPr>
         <w:t xml:space="preserve"> models are used to extract the features. </w:t>
       </w:r>
       <w:proofErr w:type="spellStart"/>
       <w:r>
-        <w:rPr>
-          <w:rPrChange w:id="78" w:author="Xu Tongda" w:date="2019-04-03T15:35:00Z">
-            <w:rPr/>
-          </w:rPrChange>
-        </w:rPr>
         <w:t>AAC_mix</w:t>
       </w:r>
       <w:proofErr w:type="spellEnd"/>
       <w:r>
-        <w:rPr>
-          <w:rPrChange w:id="79" w:author="Xu Tongda" w:date="2019-04-03T15:35:00Z">
-            <w:rPr/>
-          </w:rPrChange>
-        </w:rPr>
         <w:t xml:space="preserve"> imposes a mixture of gaussians on the data and does clustering directly (see </w:t>
       </w:r>
       <w:proofErr w:type="spellStart"/>
       <w:r>
-        <w:rPr>
-          <w:rPrChange w:id="80" w:author="Xu Tongda" w:date="2019-04-03T15:35:00Z">
-            <w:rPr/>
-          </w:rPrChange>
-        </w:rPr>
         <w:t>BoW</w:t>
       </w:r>
       <w:proofErr w:type="spellEnd"/>
       <w:r>
-        <w:rPr>
-          <w:rPrChange w:id="81" w:author="Xu Tongda" w:date="2019-04-03T15:35:00Z">
-            <w:rPr/>
-          </w:rPrChange>
-        </w:rPr>
         <w:t xml:space="preserve"> section below). I would not recommend using </w:t>
       </w:r>
       <w:proofErr w:type="spellStart"/>
       <w:r>
-        <w:rPr>
-          <w:rPrChange w:id="82" w:author="Xu Tongda" w:date="2019-04-03T15:35:00Z">
-            <w:rPr/>
-          </w:rPrChange>
-        </w:rPr>
         <w:t>AAC_mix</w:t>
       </w:r>
       <w:proofErr w:type="spellEnd"/>
@@ -852,36 +514,16 @@
           <w:ilvl w:val="0"/>
           <w:numId w:val="2"/>
         </w:numPr>
-        <w:rPr>
-          <w:rPrChange w:id="83" w:author="Xu Tongda" w:date="2019-04-03T15:35:00Z">
-            <w:rPr/>
-          </w:rPrChange>
-        </w:rPr>
-      </w:pPr>
-      <w:r>
-        <w:rPr>
-          <w:rPrChange w:id="84" w:author="Xu Tongda" w:date="2019-04-03T15:35:00Z">
-            <w:rPr/>
-          </w:rPrChange>
-        </w:rPr>
+      </w:pPr>
+      <w:r>
         <w:t>Bag of Words (</w:t>
       </w:r>
       <w:proofErr w:type="spellStart"/>
       <w:r>
-        <w:rPr>
-          <w:rPrChange w:id="85" w:author="Xu Tongda" w:date="2019-04-03T15:35:00Z">
-            <w:rPr/>
-          </w:rPrChange>
-        </w:rPr>
         <w:t>BoW</w:t>
       </w:r>
       <w:proofErr w:type="spellEnd"/>
       <w:r>
-        <w:rPr>
-          <w:rPrChange w:id="86" w:author="Xu Tongda" w:date="2019-04-03T15:35:00Z">
-            <w:rPr/>
-          </w:rPrChange>
-        </w:rPr>
         <w:t xml:space="preserve">): These are histograms of size k per subject obtained by k-means clustering all the patches from all the subjects in specific metric and then counting how many patches from each cluster a specific subject has. cluster.py does this operation. </w:t>
       </w:r>
     </w:p>
@@ -892,55 +534,25 @@
           <w:ilvl w:val="0"/>
           <w:numId w:val="2"/>
         </w:numPr>
-        <w:rPr>
-          <w:rPrChange w:id="87" w:author="Xu Tongda" w:date="2019-04-03T15:35:00Z">
-            <w:rPr/>
-          </w:rPrChange>
-        </w:rPr>
-      </w:pPr>
-      <w:r>
-        <w:rPr>
-          <w:rPrChange w:id="88" w:author="Xu Tongda" w:date="2019-04-03T15:35:00Z">
-            <w:rPr/>
-          </w:rPrChange>
-        </w:rPr>
+      </w:pPr>
+      <w:r>
         <w:lastRenderedPageBreak/>
         <w:t xml:space="preserve">Deep </w:t>
       </w:r>
       <w:proofErr w:type="spellStart"/>
       <w:r>
-        <w:rPr>
-          <w:rPrChange w:id="89" w:author="Xu Tongda" w:date="2019-04-03T15:35:00Z">
-            <w:rPr/>
-          </w:rPrChange>
-        </w:rPr>
         <w:t>BoW</w:t>
       </w:r>
       <w:proofErr w:type="spellEnd"/>
       <w:r>
-        <w:rPr>
-          <w:rPrChange w:id="90" w:author="Xu Tongda" w:date="2019-04-03T15:35:00Z">
-            <w:rPr/>
-          </w:rPrChange>
-        </w:rPr>
         <w:t xml:space="preserve">: Obtained by clustering the latent representation of the patches instead of the patches itself. The files that follow naming like “Bow/BOW20_1set_CAE_CCS_AK_March21” are Deep </w:t>
       </w:r>
       <w:proofErr w:type="spellStart"/>
       <w:r>
-        <w:rPr>
-          <w:rPrChange w:id="91" w:author="Xu Tongda" w:date="2019-04-03T15:35:00Z">
-            <w:rPr/>
-          </w:rPrChange>
-        </w:rPr>
         <w:t>BoW</w:t>
       </w:r>
       <w:proofErr w:type="spellEnd"/>
       <w:r>
-        <w:rPr>
-          <w:rPrChange w:id="92" w:author="Xu Tongda" w:date="2019-04-03T15:35:00Z">
-            <w:rPr/>
-          </w:rPrChange>
-        </w:rPr>
         <w:t xml:space="preserve"> files. These were the best performing features for binary classification task and you don’t need to extract them again</w:t>
       </w:r>
     </w:p>
@@ -953,18 +565,18 @@
         </w:numPr>
         <w:rPr>
           <w:strike/>
-          <w:rPrChange w:id="93" w:author="Xu Tongda" w:date="2019-04-03T15:35:00Z">
+          <w:rPrChange w:id="16" w:author="Xu Tongda" w:date="2019-04-03T15:35:00Z">
             <w:rPr/>
           </w:rPrChange>
         </w:rPr>
       </w:pPr>
-      <w:commentRangeStart w:id="94"/>
+      <w:commentRangeStart w:id="17"/>
       <w:r>
         <w:rPr>
           <w:strike/>
           <w:highlight w:val="red"/>
           <w:shd w:val="pct15" w:color="auto" w:fill="FFFFFF"/>
-          <w:rPrChange w:id="95" w:author="Xu Tongda" w:date="2019-04-04T22:14:00Z">
+          <w:rPrChange w:id="18" w:author="Xu Tongda" w:date="2019-04-04T22:14:00Z">
             <w:rPr/>
           </w:rPrChange>
         </w:rPr>
@@ -973,7 +585,7 @@
       <w:r>
         <w:rPr>
           <w:strike/>
-          <w:rPrChange w:id="96" w:author="Xu Tongda" w:date="2019-04-03T15:35:00Z">
+          <w:rPrChange w:id="19" w:author="Xu Tongda" w:date="2019-04-03T15:35:00Z">
             <w:rPr/>
           </w:rPrChange>
         </w:rPr>
@@ -983,7 +595,7 @@
       <w:r>
         <w:rPr>
           <w:strike/>
-          <w:rPrChange w:id="97" w:author="Xu Tongda" w:date="2019-04-03T15:35:00Z">
+          <w:rPrChange w:id="20" w:author="Xu Tongda" w:date="2019-04-03T15:35:00Z">
             <w:rPr/>
           </w:rPrChange>
         </w:rPr>
@@ -993,7 +605,7 @@
       <w:r>
         <w:rPr>
           <w:strike/>
-          <w:rPrChange w:id="98" w:author="Xu Tongda" w:date="2019-04-03T15:35:00Z">
+          <w:rPrChange w:id="21" w:author="Xu Tongda" w:date="2019-04-03T15:35:00Z">
             <w:rPr/>
           </w:rPrChange>
         </w:rPr>
@@ -1004,39 +616,26 @@
       <w:r>
         <w:rPr>
           <w:strike/>
-          <w:rPrChange w:id="99" w:author="Xu Tongda" w:date="2019-04-03T15:35:00Z">
+          <w:rPrChange w:id="22" w:author="Xu Tongda" w:date="2019-04-03T15:35:00Z">
             <w:rPr/>
           </w:rPrChange>
         </w:rPr>
         <w:t xml:space="preserve"> contains the mean and std of the subjects for each metric (across whole brain region). This is extracted by stats_data_compile.py</w:t>
       </w:r>
-      <w:commentRangeEnd w:id="94"/>
+      <w:commentRangeEnd w:id="17"/>
       <w:r>
         <w:rPr>
           <w:rStyle w:val="a7"/>
           <w:rFonts w:ascii="Times New Roman" w:hAnsi="Times New Roman" w:cs="Times New Roman"/>
           <w:color w:val="auto"/>
           <w:lang w:eastAsia="en-US"/>
-          <w:rPrChange w:id="100" w:author="Xu Tongda" w:date="2019-04-03T15:35:00Z">
-            <w:rPr>
-              <w:rStyle w:val="a7"/>
-              <w:rFonts w:ascii="Times New Roman" w:hAnsi="Times New Roman" w:cs="Times New Roman"/>
-              <w:color w:val="auto"/>
-              <w:lang w:eastAsia="en-US"/>
-            </w:rPr>
-          </w:rPrChange>
-        </w:rPr>
-        <w:commentReference w:id="94"/>
-      </w:r>
-    </w:p>
-    <w:p>
-      <w:pPr>
-        <w:pStyle w:val="Body"/>
-        <w:rPr>
-          <w:rPrChange w:id="101" w:author="Xu Tongda" w:date="2019-04-03T15:35:00Z">
-            <w:rPr/>
-          </w:rPrChange>
-        </w:rPr>
+        </w:rPr>
+        <w:commentReference w:id="17"/>
+      </w:r>
+    </w:p>
+    <w:p>
+      <w:pPr>
+        <w:pStyle w:val="Body"/>
       </w:pPr>
     </w:p>
     <w:p>
@@ -1044,7 +643,7 @@
         <w:pStyle w:val="Body"/>
         <w:rPr>
           <w:bCs/>
-          <w:rPrChange w:id="102" w:author="Xu Tongda" w:date="2019-04-03T15:35:00Z">
+          <w:rPrChange w:id="23" w:author="Xu Tongda" w:date="2019-04-03T15:35:00Z">
             <w:rPr>
               <w:b/>
               <w:bCs/>
@@ -1055,7 +654,7 @@
       <w:r>
         <w:rPr>
           <w:bCs/>
-          <w:rPrChange w:id="103" w:author="Xu Tongda" w:date="2019-04-03T15:35:00Z">
+          <w:rPrChange w:id="24" w:author="Xu Tongda" w:date="2019-04-03T15:35:00Z">
             <w:rPr>
               <w:b/>
               <w:bCs/>
@@ -1068,11 +667,6 @@
     <w:p>
       <w:pPr>
         <w:pStyle w:val="Body"/>
-        <w:rPr>
-          <w:rPrChange w:id="104" w:author="Xu Tongda" w:date="2019-04-03T15:35:00Z">
-            <w:rPr/>
-          </w:rPrChange>
-        </w:rPr>
       </w:pPr>
     </w:p>
     <w:p>
@@ -1082,47 +676,22 @@
           <w:ilvl w:val="0"/>
           <w:numId w:val="2"/>
         </w:numPr>
-        <w:rPr>
-          <w:rPrChange w:id="105" w:author="Xu Tongda" w:date="2019-04-03T15:35:00Z">
-            <w:rPr/>
-          </w:rPrChange>
-        </w:rPr>
-      </w:pPr>
-      <w:r>
-        <w:rPr>
-          <w:rPrChange w:id="106" w:author="Xu Tongda" w:date="2019-04-03T15:35:00Z">
-            <w:rPr/>
-          </w:rPrChange>
-        </w:rPr>
+      </w:pPr>
+      <w:r>
         <w:t xml:space="preserve">The time steps are named T1, T2 and T3 on the original excel files. But not all the subjects are present through all time steps and different scoring scales are used for similar tests at different testing times. </w:t>
       </w:r>
       <w:proofErr w:type="gramStart"/>
       <w:r>
-        <w:rPr>
-          <w:rPrChange w:id="107" w:author="Xu Tongda" w:date="2019-04-03T15:35:00Z">
-            <w:rPr/>
-          </w:rPrChange>
-        </w:rPr>
         <w:t>So</w:t>
       </w:r>
       <w:proofErr w:type="gramEnd"/>
       <w:r>
-        <w:rPr>
-          <w:rPrChange w:id="108" w:author="Xu Tongda" w:date="2019-04-03T15:35:00Z">
-            <w:rPr/>
-          </w:rPrChange>
-        </w:rPr>
         <w:t xml:space="preserve"> you might want to normalize test scores before using them together</w:t>
       </w:r>
       <w:r>
-        <w:rPr>
-          <w:rPrChange w:id="109" w:author="Xu Tongda" w:date="2019-04-03T15:35:00Z">
-            <w:rPr/>
-          </w:rPrChange>
-        </w:rPr>
         <w:br/>
       </w:r>
-      <w:commentRangeStart w:id="110"/>
+      <w:commentRangeStart w:id="25"/>
     </w:p>
     <w:p>
       <w:pPr>
@@ -1132,82 +701,37 @@
           <w:numId w:val="2"/>
         </w:numPr>
         <w:rPr>
-          <w:ins w:id="111" w:author="Microsoft Office User" w:date="2019-03-31T23:10:00Z"/>
-          <w:rPrChange w:id="112" w:author="Xu Tongda" w:date="2019-04-03T15:35:00Z">
-            <w:rPr>
-              <w:ins w:id="113" w:author="Microsoft Office User" w:date="2019-03-31T23:10:00Z"/>
-            </w:rPr>
-          </w:rPrChange>
-        </w:rPr>
-      </w:pPr>
-      <w:r>
-        <w:rPr>
-          <w:rPrChange w:id="114" w:author="Xu Tongda" w:date="2019-04-03T15:35:00Z">
-            <w:rPr/>
-          </w:rPrChange>
-        </w:rPr>
+          <w:ins w:id="26" w:author="Microsoft Office User" w:date="2019-03-31T23:10:00Z"/>
+        </w:rPr>
+      </w:pPr>
+      <w:r>
         <w:t>“</w:t>
       </w:r>
       <w:proofErr w:type="spellStart"/>
       <w:r>
-        <w:rPr>
-          <w:rPrChange w:id="115" w:author="Xu Tongda" w:date="2019-04-03T15:35:00Z">
-            <w:rPr/>
-          </w:rPrChange>
-        </w:rPr>
         <w:t>LUI_mTBI_NPwithZscores</w:t>
       </w:r>
       <w:proofErr w:type="spellEnd"/>
       <w:r>
-        <w:rPr>
-          <w:rPrChange w:id="116" w:author="Xu Tongda" w:date="2019-04-03T15:35:00Z">
-            <w:rPr/>
-          </w:rPrChange>
-        </w:rPr>
         <w:t xml:space="preserve"> June 2018 cleaned up” has all </w:t>
       </w:r>
       <w:proofErr w:type="gramStart"/>
       <w:r>
-        <w:rPr>
-          <w:rPrChange w:id="117" w:author="Xu Tongda" w:date="2019-04-03T15:35:00Z">
-            <w:rPr/>
-          </w:rPrChange>
-        </w:rPr>
         <w:t>three time</w:t>
       </w:r>
       <w:proofErr w:type="gramEnd"/>
       <w:r>
-        <w:rPr>
-          <w:rPrChange w:id="118" w:author="Xu Tongda" w:date="2019-04-03T15:35:00Z">
-            <w:rPr/>
-          </w:rPrChange>
-        </w:rPr>
         <w:t xml:space="preserve"> steps T1, T2 and T3</w:t>
       </w:r>
       <w:r>
-        <w:rPr>
-          <w:rPrChange w:id="119" w:author="Xu Tongda" w:date="2019-04-03T15:35:00Z">
-            <w:rPr/>
-          </w:rPrChange>
-        </w:rPr>
         <w:br/>
       </w:r>
-      <w:commentRangeEnd w:id="110"/>
-      <w:r>
-        <w:rPr>
-          <w:rPrChange w:id="120" w:author="Xu Tongda" w:date="2019-04-03T15:35:00Z">
-            <w:rPr/>
-          </w:rPrChange>
-        </w:rPr>
-        <w:commentReference w:id="110"/>
-      </w:r>
-      <w:ins w:id="121" w:author="Microsoft Office User" w:date="2019-03-31T23:10:00Z">
+      <w:commentRangeEnd w:id="25"/>
+      <w:r>
+        <w:commentReference w:id="25"/>
+      </w:r>
+      <w:ins w:id="27" w:author="Microsoft Office User" w:date="2019-03-31T23:10:00Z">
         <w:r>
-          <w:rPr>
-            <w:rPrChange w:id="122" w:author="Xu Tongda" w:date="2019-04-03T15:35:00Z">
-              <w:rPr/>
-            </w:rPrChange>
-          </w:rPr>
           <w:t>(only 114 patients)</w:t>
         </w:r>
       </w:ins>
@@ -1220,21 +744,11 @@
           <w:numId w:val="2"/>
         </w:numPr>
         <w:rPr>
-          <w:ins w:id="123" w:author="Microsoft Office User" w:date="2019-03-31T23:12:00Z"/>
-          <w:rPrChange w:id="124" w:author="Xu Tongda" w:date="2019-04-03T15:35:00Z">
-            <w:rPr>
-              <w:ins w:id="125" w:author="Microsoft Office User" w:date="2019-03-31T23:12:00Z"/>
-            </w:rPr>
-          </w:rPrChange>
-        </w:rPr>
-      </w:pPr>
-      <w:ins w:id="126" w:author="Microsoft Office User" w:date="2019-03-31T23:12:00Z">
+          <w:ins w:id="28" w:author="Microsoft Office User" w:date="2019-03-31T23:12:00Z"/>
+        </w:rPr>
+      </w:pPr>
+      <w:ins w:id="29" w:author="Microsoft Office User" w:date="2019-03-31T23:12:00Z">
         <w:r>
-          <w:rPr>
-            <w:rPrChange w:id="127" w:author="Xu Tongda" w:date="2019-04-03T15:35:00Z">
-              <w:rPr/>
-            </w:rPrChange>
-          </w:rPr>
           <w:t>This file has demographic info as well.</w:t>
         </w:r>
       </w:ins>
@@ -1246,11 +760,6 @@
           <w:ilvl w:val="0"/>
           <w:numId w:val="2"/>
         </w:numPr>
-        <w:rPr>
-          <w:rPrChange w:id="128" w:author="Xu Tongda" w:date="2019-04-03T15:35:00Z">
-            <w:rPr/>
-          </w:rPrChange>
-        </w:rPr>
       </w:pPr>
     </w:p>
     <w:p>
@@ -1260,47 +769,22 @@
           <w:ilvl w:val="0"/>
           <w:numId w:val="2"/>
         </w:numPr>
-        <w:rPr>
-          <w:rPrChange w:id="129" w:author="Xu Tongda" w:date="2019-04-03T15:35:00Z">
-            <w:rPr/>
-          </w:rPrChange>
-        </w:rPr>
-      </w:pPr>
-      <w:r>
-        <w:rPr>
-          <w:rPrChange w:id="130" w:author="Xu Tongda" w:date="2019-04-03T15:35:00Z">
-            <w:rPr/>
-          </w:rPrChange>
-        </w:rPr>
+      </w:pPr>
+      <w:r>
         <w:t>“</w:t>
       </w:r>
       <w:proofErr w:type="spellStart"/>
       <w:r>
-        <w:rPr>
-          <w:rPrChange w:id="131" w:author="Xu Tongda" w:date="2019-04-03T15:35:00Z">
-            <w:rPr/>
-          </w:rPrChange>
-        </w:rPr>
         <w:t>mTBI</w:t>
       </w:r>
       <w:proofErr w:type="spellEnd"/>
       <w:r>
-        <w:rPr>
-          <w:rPrChange w:id="132" w:author="Xu Tongda" w:date="2019-04-03T15:35:00Z">
-            <w:rPr/>
-          </w:rPrChange>
-        </w:rPr>
         <w:t xml:space="preserve"> data first cycle Lui Grossman Miles 2018 review and update for combining” has only time steps T1 and T3. Remember to refer to “Combining cognitive variables across cycles” file to see how to merge different tests.</w:t>
       </w:r>
       <w:r>
-        <w:rPr>
-          <w:rPrChange w:id="133" w:author="Xu Tongda" w:date="2019-04-03T15:35:00Z">
-            <w:rPr/>
-          </w:rPrChange>
-        </w:rPr>
         <w:br/>
       </w:r>
-      <w:commentRangeStart w:id="134"/>
+      <w:commentRangeStart w:id="30"/>
     </w:p>
     <w:p>
       <w:pPr>
@@ -1311,7 +795,7 @@
         </w:numPr>
         <w:rPr>
           <w:strike/>
-          <w:rPrChange w:id="135" w:author="Xu Tongda" w:date="2019-04-03T16:35:00Z">
+          <w:rPrChange w:id="31" w:author="Xu Tongda" w:date="2019-04-03T16:35:00Z">
             <w:rPr/>
           </w:rPrChange>
         </w:rPr>
@@ -1319,41 +803,41 @@
       <w:r>
         <w:rPr>
           <w:strike/>
-          <w:rPrChange w:id="136" w:author="Xu Tongda" w:date="2019-04-03T16:35:00Z">
+          <w:rPrChange w:id="32" w:author="Xu Tongda" w:date="2019-04-03T16:35:00Z">
             <w:rPr/>
           </w:rPrChange>
         </w:rPr>
         <w:t>merged_np.xlsx contains the normalized and merged test scores through all time steps together</w:t>
       </w:r>
-      <w:commentRangeEnd w:id="134"/>
+      <w:commentRangeEnd w:id="30"/>
       <w:r>
         <w:rPr>
           <w:strike/>
-          <w:rPrChange w:id="137" w:author="Xu Tongda" w:date="2019-04-03T16:35:00Z">
+          <w:rPrChange w:id="33" w:author="Xu Tongda" w:date="2019-04-03T16:35:00Z">
             <w:rPr/>
           </w:rPrChange>
         </w:rPr>
-        <w:commentReference w:id="134"/>
-      </w:r>
-    </w:p>
-    <w:p>
-      <w:pPr>
-        <w:pStyle w:val="Body"/>
-        <w:rPr>
-          <w:ins w:id="138" w:author="Microsoft Office User" w:date="2019-03-31T23:15:00Z"/>
+        <w:commentReference w:id="30"/>
+      </w:r>
+    </w:p>
+    <w:p>
+      <w:pPr>
+        <w:pStyle w:val="Body"/>
+        <w:rPr>
+          <w:ins w:id="34" w:author="Microsoft Office User" w:date="2019-03-31T23:15:00Z"/>
           <w:strike/>
-          <w:rPrChange w:id="139" w:author="Xu Tongda" w:date="2019-04-03T16:35:00Z">
+          <w:rPrChange w:id="35" w:author="Xu Tongda" w:date="2019-04-03T16:35:00Z">
             <w:rPr>
-              <w:ins w:id="140" w:author="Microsoft Office User" w:date="2019-03-31T23:15:00Z"/>
+              <w:ins w:id="36" w:author="Microsoft Office User" w:date="2019-03-31T23:15:00Z"/>
             </w:rPr>
           </w:rPrChange>
         </w:rPr>
       </w:pPr>
-      <w:ins w:id="141" w:author="Microsoft Office User" w:date="2019-03-31T23:11:00Z">
+      <w:ins w:id="37" w:author="Microsoft Office User" w:date="2019-03-31T23:11:00Z">
         <w:r>
           <w:rPr>
             <w:strike/>
-            <w:rPrChange w:id="142" w:author="Xu Tongda" w:date="2019-04-03T16:35:00Z">
+            <w:rPrChange w:id="38" w:author="Xu Tongda" w:date="2019-04-03T16:35:00Z">
               <w:rPr/>
             </w:rPrChange>
           </w:rPr>
@@ -1366,16 +850,16 @@
         <w:pStyle w:val="Body"/>
         <w:rPr>
           <w:strike/>
-          <w:rPrChange w:id="143" w:author="Xu Tongda" w:date="2019-04-03T16:35:00Z">
+          <w:rPrChange w:id="39" w:author="Xu Tongda" w:date="2019-04-03T16:35:00Z">
             <w:rPr/>
           </w:rPrChange>
         </w:rPr>
       </w:pPr>
-      <w:ins w:id="144" w:author="Microsoft Office User" w:date="2019-03-31T23:15:00Z">
+      <w:ins w:id="40" w:author="Microsoft Office User" w:date="2019-03-31T23:15:00Z">
         <w:r>
           <w:rPr>
             <w:strike/>
-            <w:rPrChange w:id="145" w:author="Xu Tongda" w:date="2019-04-03T16:35:00Z">
+            <w:rPrChange w:id="41" w:author="Xu Tongda" w:date="2019-04-03T16:35:00Z">
               <w:rPr/>
             </w:rPrChange>
           </w:rPr>
@@ -1383,11 +867,11 @@
         </w:r>
       </w:ins>
       <w:proofErr w:type="spellStart"/>
-      <w:ins w:id="146" w:author="Microsoft Office User" w:date="2019-03-31T23:16:00Z">
+      <w:ins w:id="42" w:author="Microsoft Office User" w:date="2019-03-31T23:16:00Z">
         <w:r>
           <w:rPr>
             <w:strike/>
-            <w:rPrChange w:id="147" w:author="Xu Tongda" w:date="2019-04-03T16:35:00Z">
+            <w:rPrChange w:id="43" w:author="Xu Tongda" w:date="2019-04-03T16:35:00Z">
               <w:rPr/>
             </w:rPrChange>
           </w:rPr>
@@ -1397,7 +881,7 @@
         <w:r>
           <w:rPr>
             <w:strike/>
-            <w:rPrChange w:id="148" w:author="Xu Tongda" w:date="2019-04-03T16:35:00Z">
+            <w:rPrChange w:id="44" w:author="Xu Tongda" w:date="2019-04-03T16:35:00Z">
               <w:rPr/>
             </w:rPrChange>
           </w:rPr>
@@ -1408,29 +892,14 @@
     <w:p>
       <w:pPr>
         <w:pStyle w:val="3"/>
-        <w:rPr>
-          <w:rPrChange w:id="149" w:author="Xu Tongda" w:date="2019-04-03T15:35:00Z">
-            <w:rPr/>
-          </w:rPrChange>
-        </w:rPr>
-      </w:pPr>
-      <w:r>
-        <w:rPr>
-          <w:rPrChange w:id="150" w:author="Xu Tongda" w:date="2019-04-03T15:35:00Z">
-            <w:rPr/>
-          </w:rPrChange>
-        </w:rPr>
+      </w:pPr>
+      <w:r>
         <w:t>Methods Tried:</w:t>
       </w:r>
     </w:p>
     <w:p>
       <w:pPr>
         <w:pStyle w:val="Body"/>
-        <w:rPr>
-          <w:rPrChange w:id="151" w:author="Xu Tongda" w:date="2019-04-03T15:35:00Z">
-            <w:rPr/>
-          </w:rPrChange>
-        </w:rPr>
       </w:pPr>
     </w:p>
     <w:p>
@@ -1438,7 +907,7 @@
         <w:pStyle w:val="Body"/>
         <w:rPr>
           <w:bCs/>
-          <w:rPrChange w:id="152" w:author="Xu Tongda" w:date="2019-04-03T15:35:00Z">
+          <w:rPrChange w:id="45" w:author="Xu Tongda" w:date="2019-04-03T15:35:00Z">
             <w:rPr>
               <w:b/>
               <w:bCs/>
@@ -1449,7 +918,7 @@
       <w:r>
         <w:rPr>
           <w:bCs/>
-          <w:rPrChange w:id="153" w:author="Xu Tongda" w:date="2019-04-03T15:35:00Z">
+          <w:rPrChange w:id="46" w:author="Xu Tongda" w:date="2019-04-03T15:35:00Z">
             <w:rPr>
               <w:b/>
               <w:bCs/>
@@ -1464,7 +933,7 @@
         <w:pStyle w:val="Body"/>
         <w:rPr>
           <w:bCs/>
-          <w:rPrChange w:id="154" w:author="Xu Tongda" w:date="2019-04-03T15:35:00Z">
+          <w:rPrChange w:id="47" w:author="Xu Tongda" w:date="2019-04-03T15:35:00Z">
             <w:rPr>
               <w:b/>
               <w:bCs/>
@@ -1476,71 +945,35 @@
     <w:p>
       <w:pPr>
         <w:pStyle w:val="Body"/>
-        <w:rPr>
-          <w:rPrChange w:id="155" w:author="Xu Tongda" w:date="2019-04-03T15:35:00Z">
-            <w:rPr/>
-          </w:rPrChange>
-        </w:rPr>
-      </w:pPr>
-      <w:r>
-        <w:rPr>
-          <w:rPrChange w:id="156" w:author="Xu Tongda" w:date="2019-04-03T15:35:00Z">
-            <w:rPr/>
-          </w:rPrChange>
-        </w:rPr>
+      </w:pPr>
+      <w:r>
         <w:t>The following framework algorithm had yielded good results on binary classification (see details on Deep MTBI.pdf)</w:t>
       </w:r>
     </w:p>
     <w:p>
       <w:pPr>
         <w:pStyle w:val="Body"/>
-        <w:rPr>
-          <w:rPrChange w:id="157" w:author="Xu Tongda" w:date="2019-04-03T15:35:00Z">
-            <w:rPr/>
-          </w:rPrChange>
-        </w:rPr>
-      </w:pPr>
-    </w:p>
-    <w:p>
-      <w:pPr>
-        <w:pStyle w:val="Body"/>
-        <w:rPr>
-          <w:rPrChange w:id="158" w:author="Xu Tongda" w:date="2019-04-03T15:35:00Z">
-            <w:rPr/>
-          </w:rPrChange>
-        </w:rPr>
-      </w:pPr>
-      <w:r>
-        <w:rPr>
-          <w:rPrChange w:id="159" w:author="Xu Tongda" w:date="2019-04-03T15:35:00Z">
-            <w:rPr/>
-          </w:rPrChange>
-        </w:rPr>
+      </w:pPr>
+    </w:p>
+    <w:p>
+      <w:pPr>
+        <w:pStyle w:val="Body"/>
+      </w:pPr>
+      <w:r>
         <w:t>Greedy feature selection algorithm:</w:t>
       </w:r>
     </w:p>
     <w:p>
       <w:pPr>
         <w:pStyle w:val="Body"/>
-        <w:rPr>
-          <w:rPrChange w:id="160" w:author="Xu Tongda" w:date="2019-04-03T15:35:00Z">
-            <w:rPr/>
-          </w:rPrChange>
-        </w:rPr>
-      </w:pPr>
-    </w:p>
-    <w:p>
-      <w:pPr>
-        <w:pStyle w:val="Body"/>
-        <w:rPr>
-          <w:i/>
-          <w:iCs/>
-          <w:rPrChange w:id="161" w:author="Xu Tongda" w:date="2019-04-03T15:35:00Z">
-            <w:rPr>
-              <w:i/>
-              <w:iCs/>
-            </w:rPr>
-          </w:rPrChange>
+      </w:pPr>
+    </w:p>
+    <w:p>
+      <w:pPr>
+        <w:pStyle w:val="Body"/>
+        <w:rPr>
+          <w:i/>
+          <w:iCs/>
         </w:rPr>
       </w:pPr>
       <w:r>
@@ -1548,7 +981,7 @@
           <w:bCs/>
           <w:i/>
           <w:iCs/>
-          <w:rPrChange w:id="162" w:author="Xu Tongda" w:date="2019-04-03T15:35:00Z">
+          <w:rPrChange w:id="48" w:author="Xu Tongda" w:date="2019-04-03T15:35:00Z">
             <w:rPr>
               <w:b/>
               <w:bCs/>
@@ -1563,12 +996,6 @@
         <w:rPr>
           <w:i/>
           <w:iCs/>
-          <w:rPrChange w:id="163" w:author="Xu Tongda" w:date="2019-04-03T15:35:00Z">
-            <w:rPr>
-              <w:i/>
-              <w:iCs/>
-            </w:rPr>
-          </w:rPrChange>
         </w:rPr>
         <w:t xml:space="preserve"> from raw scans (</w:t>
       </w:r>
@@ -1577,12 +1004,6 @@
         <w:rPr>
           <w:i/>
           <w:iCs/>
-          <w:rPrChange w:id="164" w:author="Xu Tongda" w:date="2019-04-03T15:35:00Z">
-            <w:rPr>
-              <w:i/>
-              <w:iCs/>
-            </w:rPr>
-          </w:rPrChange>
         </w:rPr>
         <w:t>BoW</w:t>
       </w:r>
@@ -1591,12 +1012,6 @@
         <w:rPr>
           <w:i/>
           <w:iCs/>
-          <w:rPrChange w:id="165" w:author="Xu Tongda" w:date="2019-04-03T15:35:00Z">
-            <w:rPr>
-              <w:i/>
-              <w:iCs/>
-            </w:rPr>
-          </w:rPrChange>
         </w:rPr>
         <w:t>, statistical features etc.)</w:t>
       </w:r>
@@ -1607,24 +1022,12 @@
         <w:rPr>
           <w:i/>
           <w:iCs/>
-          <w:rPrChange w:id="166" w:author="Xu Tongda" w:date="2019-04-03T15:35:00Z">
-            <w:rPr>
-              <w:i/>
-              <w:iCs/>
-            </w:rPr>
-          </w:rPrChange>
-        </w:rPr>
-      </w:pPr>
-      <w:r>
-        <w:rPr>
-          <w:i/>
-          <w:iCs/>
-          <w:rPrChange w:id="167" w:author="Xu Tongda" w:date="2019-04-03T15:35:00Z">
-            <w:rPr>
-              <w:i/>
-              <w:iCs/>
-            </w:rPr>
-          </w:rPrChange>
+        </w:rPr>
+      </w:pPr>
+      <w:r>
+        <w:rPr>
+          <w:i/>
+          <w:iCs/>
         </w:rPr>
         <w:t>Take a held-out set (around 10-30) subjects out of the data</w:t>
       </w:r>
@@ -1635,24 +1038,12 @@
         <w:rPr>
           <w:i/>
           <w:iCs/>
-          <w:rPrChange w:id="168" w:author="Xu Tongda" w:date="2019-04-03T15:35:00Z">
-            <w:rPr>
-              <w:i/>
-              <w:iCs/>
-            </w:rPr>
-          </w:rPrChange>
-        </w:rPr>
-      </w:pPr>
-      <w:r>
-        <w:rPr>
-          <w:i/>
-          <w:iCs/>
-          <w:rPrChange w:id="169" w:author="Xu Tongda" w:date="2019-04-03T15:35:00Z">
-            <w:rPr>
-              <w:i/>
-              <w:iCs/>
-            </w:rPr>
-          </w:rPrChange>
+        </w:rPr>
+      </w:pPr>
+      <w:r>
+        <w:rPr>
+          <w:i/>
+          <w:iCs/>
         </w:rPr>
         <w:t xml:space="preserve">create empty set </w:t>
       </w:r>
@@ -1661,12 +1052,6 @@
         <w:rPr>
           <w:i/>
           <w:iCs/>
-          <w:rPrChange w:id="170" w:author="Xu Tongda" w:date="2019-04-03T15:35:00Z">
-            <w:rPr>
-              <w:i/>
-              <w:iCs/>
-            </w:rPr>
-          </w:rPrChange>
         </w:rPr>
         <w:t>selected_features</w:t>
       </w:r>
@@ -1676,12 +1061,6 @@
         <w:rPr>
           <w:i/>
           <w:iCs/>
-          <w:rPrChange w:id="171" w:author="Xu Tongda" w:date="2019-04-03T15:35:00Z">
-            <w:rPr>
-              <w:i/>
-              <w:iCs/>
-            </w:rPr>
-          </w:rPrChange>
         </w:rPr>
         <w:t>={ }</w:t>
       </w:r>
@@ -1693,24 +1072,12 @@
         <w:rPr>
           <w:i/>
           <w:iCs/>
-          <w:rPrChange w:id="172" w:author="Xu Tongda" w:date="2019-04-03T15:35:00Z">
-            <w:rPr>
-              <w:i/>
-              <w:iCs/>
-            </w:rPr>
-          </w:rPrChange>
-        </w:rPr>
-      </w:pPr>
-      <w:r>
-        <w:rPr>
-          <w:i/>
-          <w:iCs/>
-          <w:rPrChange w:id="173" w:author="Xu Tongda" w:date="2019-04-03T15:35:00Z">
-            <w:rPr>
-              <w:i/>
-              <w:iCs/>
-            </w:rPr>
-          </w:rPrChange>
+        </w:rPr>
+      </w:pPr>
+      <w:r>
+        <w:rPr>
+          <w:i/>
+          <w:iCs/>
         </w:rPr>
         <w:t>while size(</w:t>
       </w:r>
@@ -1719,12 +1086,6 @@
         <w:rPr>
           <w:i/>
           <w:iCs/>
-          <w:rPrChange w:id="174" w:author="Xu Tongda" w:date="2019-04-03T15:35:00Z">
-            <w:rPr>
-              <w:i/>
-              <w:iCs/>
-            </w:rPr>
-          </w:rPrChange>
         </w:rPr>
         <w:t>selected_features</w:t>
       </w:r>
@@ -1733,12 +1094,6 @@
         <w:rPr>
           <w:i/>
           <w:iCs/>
-          <w:rPrChange w:id="175" w:author="Xu Tongda" w:date="2019-04-03T15:35:00Z">
-            <w:rPr>
-              <w:i/>
-              <w:iCs/>
-            </w:rPr>
-          </w:rPrChange>
         </w:rPr>
         <w:t>) &lt; R</w:t>
       </w:r>
@@ -1749,24 +1104,12 @@
         <w:rPr>
           <w:i/>
           <w:iCs/>
-          <w:rPrChange w:id="176" w:author="Xu Tongda" w:date="2019-04-03T15:35:00Z">
-            <w:rPr>
-              <w:i/>
-              <w:iCs/>
-            </w:rPr>
-          </w:rPrChange>
-        </w:rPr>
-      </w:pPr>
-      <w:r>
-        <w:rPr>
-          <w:i/>
-          <w:iCs/>
-          <w:rPrChange w:id="177" w:author="Xu Tongda" w:date="2019-04-03T15:35:00Z">
-            <w:rPr>
-              <w:i/>
-              <w:iCs/>
-            </w:rPr>
-          </w:rPrChange>
+        </w:rPr>
+      </w:pPr>
+      <w:r>
+        <w:rPr>
+          <w:i/>
+          <w:iCs/>
         </w:rPr>
         <w:tab/>
         <w:t xml:space="preserve">for each </w:t>
@@ -1776,12 +1119,6 @@
         <w:rPr>
           <w:i/>
           <w:iCs/>
-          <w:rPrChange w:id="178" w:author="Xu Tongda" w:date="2019-04-03T15:35:00Z">
-            <w:rPr>
-              <w:i/>
-              <w:iCs/>
-            </w:rPr>
-          </w:rPrChange>
         </w:rPr>
         <w:t>feature_i</w:t>
       </w:r>
@@ -1790,12 +1127,6 @@
         <w:rPr>
           <w:i/>
           <w:iCs/>
-          <w:rPrChange w:id="179" w:author="Xu Tongda" w:date="2019-04-03T15:35:00Z">
-            <w:rPr>
-              <w:i/>
-              <w:iCs/>
-            </w:rPr>
-          </w:rPrChange>
         </w:rPr>
         <w:t xml:space="preserve"> in </w:t>
       </w:r>
@@ -1804,12 +1135,6 @@
         <w:rPr>
           <w:i/>
           <w:iCs/>
-          <w:rPrChange w:id="180" w:author="Xu Tongda" w:date="2019-04-03T15:35:00Z">
-            <w:rPr>
-              <w:i/>
-              <w:iCs/>
-            </w:rPr>
-          </w:rPrChange>
         </w:rPr>
         <w:t>all_features</w:t>
       </w:r>
@@ -1818,12 +1143,6 @@
         <w:rPr>
           <w:i/>
           <w:iCs/>
-          <w:rPrChange w:id="181" w:author="Xu Tongda" w:date="2019-04-03T15:35:00Z">
-            <w:rPr>
-              <w:i/>
-              <w:iCs/>
-            </w:rPr>
-          </w:rPrChange>
         </w:rPr>
         <w:t>:</w:t>
       </w:r>
@@ -1834,24 +1153,12 @@
         <w:rPr>
           <w:i/>
           <w:iCs/>
-          <w:rPrChange w:id="182" w:author="Xu Tongda" w:date="2019-04-03T15:35:00Z">
-            <w:rPr>
-              <w:i/>
-              <w:iCs/>
-            </w:rPr>
-          </w:rPrChange>
-        </w:rPr>
-      </w:pPr>
-      <w:r>
-        <w:rPr>
-          <w:i/>
-          <w:iCs/>
-          <w:rPrChange w:id="183" w:author="Xu Tongda" w:date="2019-04-03T15:35:00Z">
-            <w:rPr>
-              <w:i/>
-              <w:iCs/>
-            </w:rPr>
-          </w:rPrChange>
+        </w:rPr>
+      </w:pPr>
+      <w:r>
+        <w:rPr>
+          <w:i/>
+          <w:iCs/>
         </w:rPr>
         <w:tab/>
       </w:r>
@@ -1859,12 +1166,6 @@
         <w:rPr>
           <w:i/>
           <w:iCs/>
-          <w:rPrChange w:id="184" w:author="Xu Tongda" w:date="2019-04-03T15:35:00Z">
-            <w:rPr>
-              <w:i/>
-              <w:iCs/>
-            </w:rPr>
-          </w:rPrChange>
         </w:rPr>
         <w:tab/>
         <w:t>for k=</w:t>
@@ -1874,12 +1175,6 @@
         <w:rPr>
           <w:i/>
           <w:iCs/>
-          <w:rPrChange w:id="185" w:author="Xu Tongda" w:date="2019-04-03T15:35:00Z">
-            <w:rPr>
-              <w:i/>
-              <w:iCs/>
-            </w:rPr>
-          </w:rPrChange>
         </w:rPr>
         <w:t>1:p</w:t>
       </w:r>
@@ -1888,12 +1183,6 @@
         <w:rPr>
           <w:i/>
           <w:iCs/>
-          <w:rPrChange w:id="186" w:author="Xu Tongda" w:date="2019-04-03T15:35:00Z">
-            <w:rPr>
-              <w:i/>
-              <w:iCs/>
-            </w:rPr>
-          </w:rPrChange>
         </w:rPr>
         <w:t xml:space="preserve"> #we are shuffling the validation set </w:t>
       </w:r>
@@ -1902,12 +1191,6 @@
         <w:rPr>
           <w:i/>
           <w:iCs/>
-          <w:rPrChange w:id="187" w:author="Xu Tongda" w:date="2019-04-03T15:35:00Z">
-            <w:rPr>
-              <w:i/>
-              <w:iCs/>
-            </w:rPr>
-          </w:rPrChange>
         </w:rPr>
         <w:t>p</w:t>
       </w:r>
@@ -1916,12 +1199,6 @@
         <w:rPr>
           <w:i/>
           <w:iCs/>
-          <w:rPrChange w:id="188" w:author="Xu Tongda" w:date="2019-04-03T15:35:00Z">
-            <w:rPr>
-              <w:i/>
-              <w:iCs/>
-            </w:rPr>
-          </w:rPrChange>
         </w:rPr>
         <w:t xml:space="preserve"> times</w:t>
       </w:r>
@@ -1932,24 +1209,12 @@
         <w:rPr>
           <w:i/>
           <w:iCs/>
-          <w:rPrChange w:id="189" w:author="Xu Tongda" w:date="2019-04-03T15:35:00Z">
-            <w:rPr>
-              <w:i/>
-              <w:iCs/>
-            </w:rPr>
-          </w:rPrChange>
-        </w:rPr>
-      </w:pPr>
-      <w:r>
-        <w:rPr>
-          <w:i/>
-          <w:iCs/>
-          <w:rPrChange w:id="190" w:author="Xu Tongda" w:date="2019-04-03T15:35:00Z">
-            <w:rPr>
-              <w:i/>
-              <w:iCs/>
-            </w:rPr>
-          </w:rPrChange>
+        </w:rPr>
+      </w:pPr>
+      <w:r>
+        <w:rPr>
+          <w:i/>
+          <w:iCs/>
         </w:rPr>
         <w:tab/>
       </w:r>
@@ -1957,12 +1222,6 @@
         <w:rPr>
           <w:i/>
           <w:iCs/>
-          <w:rPrChange w:id="191" w:author="Xu Tongda" w:date="2019-04-03T15:35:00Z">
-            <w:rPr>
-              <w:i/>
-              <w:iCs/>
-            </w:rPr>
-          </w:rPrChange>
         </w:rPr>
         <w:tab/>
       </w:r>
@@ -1970,12 +1229,6 @@
         <w:rPr>
           <w:i/>
           <w:iCs/>
-          <w:rPrChange w:id="192" w:author="Xu Tongda" w:date="2019-04-03T15:35:00Z">
-            <w:rPr>
-              <w:i/>
-              <w:iCs/>
-            </w:rPr>
-          </w:rPrChange>
         </w:rPr>
         <w:tab/>
         <w:t>split training-validation remaining data</w:t>
@@ -1987,24 +1240,12 @@
         <w:rPr>
           <w:i/>
           <w:iCs/>
-          <w:rPrChange w:id="193" w:author="Xu Tongda" w:date="2019-04-03T15:35:00Z">
-            <w:rPr>
-              <w:i/>
-              <w:iCs/>
-            </w:rPr>
-          </w:rPrChange>
-        </w:rPr>
-      </w:pPr>
-      <w:r>
-        <w:rPr>
-          <w:i/>
-          <w:iCs/>
-          <w:rPrChange w:id="194" w:author="Xu Tongda" w:date="2019-04-03T15:35:00Z">
-            <w:rPr>
-              <w:i/>
-              <w:iCs/>
-            </w:rPr>
-          </w:rPrChange>
+        </w:rPr>
+      </w:pPr>
+      <w:r>
+        <w:rPr>
+          <w:i/>
+          <w:iCs/>
         </w:rPr>
         <w:tab/>
       </w:r>
@@ -2012,12 +1253,6 @@
         <w:rPr>
           <w:i/>
           <w:iCs/>
-          <w:rPrChange w:id="195" w:author="Xu Tongda" w:date="2019-04-03T15:35:00Z">
-            <w:rPr>
-              <w:i/>
-              <w:iCs/>
-            </w:rPr>
-          </w:rPrChange>
         </w:rPr>
         <w:tab/>
       </w:r>
@@ -2025,12 +1260,6 @@
         <w:rPr>
           <w:i/>
           <w:iCs/>
-          <w:rPrChange w:id="196" w:author="Xu Tongda" w:date="2019-04-03T15:35:00Z">
-            <w:rPr>
-              <w:i/>
-              <w:iCs/>
-            </w:rPr>
-          </w:rPrChange>
         </w:rPr>
         <w:tab/>
         <w:t xml:space="preserve">train a </w:t>
@@ -2040,7 +1269,7 @@
           <w:bCs/>
           <w:i/>
           <w:iCs/>
-          <w:rPrChange w:id="197" w:author="Xu Tongda" w:date="2019-04-03T15:35:00Z">
+          <w:rPrChange w:id="49" w:author="Xu Tongda" w:date="2019-04-03T15:35:00Z">
             <w:rPr>
               <w:b/>
               <w:bCs/>
@@ -2055,12 +1284,6 @@
         <w:rPr>
           <w:i/>
           <w:iCs/>
-          <w:rPrChange w:id="198" w:author="Xu Tongda" w:date="2019-04-03T15:35:00Z">
-            <w:rPr>
-              <w:i/>
-              <w:iCs/>
-            </w:rPr>
-          </w:rPrChange>
         </w:rPr>
         <w:t xml:space="preserve"> using </w:t>
       </w:r>
@@ -2069,12 +1292,6 @@
         <w:rPr>
           <w:i/>
           <w:iCs/>
-          <w:rPrChange w:id="199" w:author="Xu Tongda" w:date="2019-04-03T15:35:00Z">
-            <w:rPr>
-              <w:i/>
-              <w:iCs/>
-            </w:rPr>
-          </w:rPrChange>
         </w:rPr>
         <w:t>selected_features</w:t>
       </w:r>
@@ -2083,12 +1300,6 @@
         <w:rPr>
           <w:i/>
           <w:iCs/>
-          <w:rPrChange w:id="200" w:author="Xu Tongda" w:date="2019-04-03T15:35:00Z">
-            <w:rPr>
-              <w:i/>
-              <w:iCs/>
-            </w:rPr>
-          </w:rPrChange>
         </w:rPr>
         <w:t xml:space="preserve"> set + </w:t>
       </w:r>
@@ -2097,12 +1308,6 @@
         <w:rPr>
           <w:i/>
           <w:iCs/>
-          <w:rPrChange w:id="201" w:author="Xu Tongda" w:date="2019-04-03T15:35:00Z">
-            <w:rPr>
-              <w:i/>
-              <w:iCs/>
-            </w:rPr>
-          </w:rPrChange>
         </w:rPr>
         <w:t>feature_i</w:t>
       </w:r>
@@ -2114,24 +1319,12 @@
         <w:rPr>
           <w:i/>
           <w:iCs/>
-          <w:rPrChange w:id="202" w:author="Xu Tongda" w:date="2019-04-03T15:35:00Z">
-            <w:rPr>
-              <w:i/>
-              <w:iCs/>
-            </w:rPr>
-          </w:rPrChange>
-        </w:rPr>
-      </w:pPr>
-      <w:r>
-        <w:rPr>
-          <w:i/>
-          <w:iCs/>
-          <w:rPrChange w:id="203" w:author="Xu Tongda" w:date="2019-04-03T15:35:00Z">
-            <w:rPr>
-              <w:i/>
-              <w:iCs/>
-            </w:rPr>
-          </w:rPrChange>
+        </w:rPr>
+      </w:pPr>
+      <w:r>
+        <w:rPr>
+          <w:i/>
+          <w:iCs/>
         </w:rPr>
         <w:lastRenderedPageBreak/>
         <w:tab/>
@@ -2140,12 +1333,6 @@
         <w:rPr>
           <w:i/>
           <w:iCs/>
-          <w:rPrChange w:id="204" w:author="Xu Tongda" w:date="2019-04-03T15:35:00Z">
-            <w:rPr>
-              <w:i/>
-              <w:iCs/>
-            </w:rPr>
-          </w:rPrChange>
         </w:rPr>
         <w:tab/>
       </w:r>
@@ -2153,12 +1340,6 @@
         <w:rPr>
           <w:i/>
           <w:iCs/>
-          <w:rPrChange w:id="205" w:author="Xu Tongda" w:date="2019-04-03T15:35:00Z">
-            <w:rPr>
-              <w:i/>
-              <w:iCs/>
-            </w:rPr>
-          </w:rPrChange>
         </w:rPr>
         <w:tab/>
         <w:t>check the validation set performance</w:t>
@@ -2170,24 +1351,12 @@
         <w:rPr>
           <w:i/>
           <w:iCs/>
-          <w:rPrChange w:id="206" w:author="Xu Tongda" w:date="2019-04-03T15:35:00Z">
-            <w:rPr>
-              <w:i/>
-              <w:iCs/>
-            </w:rPr>
-          </w:rPrChange>
-        </w:rPr>
-      </w:pPr>
-      <w:r>
-        <w:rPr>
-          <w:i/>
-          <w:iCs/>
-          <w:rPrChange w:id="207" w:author="Xu Tongda" w:date="2019-04-03T15:35:00Z">
-            <w:rPr>
-              <w:i/>
-              <w:iCs/>
-            </w:rPr>
-          </w:rPrChange>
+        </w:rPr>
+      </w:pPr>
+      <w:r>
+        <w:rPr>
+          <w:i/>
+          <w:iCs/>
         </w:rPr>
         <w:tab/>
       </w:r>
@@ -2195,12 +1364,6 @@
         <w:rPr>
           <w:i/>
           <w:iCs/>
-          <w:rPrChange w:id="208" w:author="Xu Tongda" w:date="2019-04-03T15:35:00Z">
-            <w:rPr>
-              <w:i/>
-              <w:iCs/>
-            </w:rPr>
-          </w:rPrChange>
         </w:rPr>
         <w:tab/>
         <w:t>performance = validation set performance mean across p shuffling</w:t>
@@ -2212,24 +1375,12 @@
         <w:rPr>
           <w:i/>
           <w:iCs/>
-          <w:rPrChange w:id="209" w:author="Xu Tongda" w:date="2019-04-03T15:35:00Z">
-            <w:rPr>
-              <w:i/>
-              <w:iCs/>
-            </w:rPr>
-          </w:rPrChange>
-        </w:rPr>
-      </w:pPr>
-      <w:r>
-        <w:rPr>
-          <w:i/>
-          <w:iCs/>
-          <w:rPrChange w:id="210" w:author="Xu Tongda" w:date="2019-04-03T15:35:00Z">
-            <w:rPr>
-              <w:i/>
-              <w:iCs/>
-            </w:rPr>
-          </w:rPrChange>
+        </w:rPr>
+      </w:pPr>
+      <w:r>
+        <w:rPr>
+          <w:i/>
+          <w:iCs/>
         </w:rPr>
         <w:tab/>
       </w:r>
@@ -2238,12 +1389,6 @@
         <w:rPr>
           <w:i/>
           <w:iCs/>
-          <w:rPrChange w:id="211" w:author="Xu Tongda" w:date="2019-04-03T15:35:00Z">
-            <w:rPr>
-              <w:i/>
-              <w:iCs/>
-            </w:rPr>
-          </w:rPrChange>
         </w:rPr>
         <w:t>best_feature</w:t>
       </w:r>
@@ -2252,12 +1397,6 @@
         <w:rPr>
           <w:i/>
           <w:iCs/>
-          <w:rPrChange w:id="212" w:author="Xu Tongda" w:date="2019-04-03T15:35:00Z">
-            <w:rPr>
-              <w:i/>
-              <w:iCs/>
-            </w:rPr>
-          </w:rPrChange>
         </w:rPr>
         <w:t xml:space="preserve"> = argmax(performance)</w:t>
       </w:r>
@@ -2268,24 +1407,12 @@
         <w:rPr>
           <w:i/>
           <w:iCs/>
-          <w:rPrChange w:id="213" w:author="Xu Tongda" w:date="2019-04-03T15:35:00Z">
-            <w:rPr>
-              <w:i/>
-              <w:iCs/>
-            </w:rPr>
-          </w:rPrChange>
-        </w:rPr>
-      </w:pPr>
-      <w:r>
-        <w:rPr>
-          <w:i/>
-          <w:iCs/>
-          <w:rPrChange w:id="214" w:author="Xu Tongda" w:date="2019-04-03T15:35:00Z">
-            <w:rPr>
-              <w:i/>
-              <w:iCs/>
-            </w:rPr>
-          </w:rPrChange>
+        </w:rPr>
+      </w:pPr>
+      <w:r>
+        <w:rPr>
+          <w:i/>
+          <w:iCs/>
         </w:rPr>
         <w:tab/>
       </w:r>
@@ -2294,12 +1421,6 @@
         <w:rPr>
           <w:i/>
           <w:iCs/>
-          <w:rPrChange w:id="215" w:author="Xu Tongda" w:date="2019-04-03T15:35:00Z">
-            <w:rPr>
-              <w:i/>
-              <w:iCs/>
-            </w:rPr>
-          </w:rPrChange>
         </w:rPr>
         <w:t>selected_features.add</w:t>
       </w:r>
@@ -2308,12 +1429,6 @@
         <w:rPr>
           <w:i/>
           <w:iCs/>
-          <w:rPrChange w:id="216" w:author="Xu Tongda" w:date="2019-04-03T15:35:00Z">
-            <w:rPr>
-              <w:i/>
-              <w:iCs/>
-            </w:rPr>
-          </w:rPrChange>
         </w:rPr>
         <w:t>(</w:t>
       </w:r>
@@ -2322,12 +1437,6 @@
         <w:rPr>
           <w:i/>
           <w:iCs/>
-          <w:rPrChange w:id="217" w:author="Xu Tongda" w:date="2019-04-03T15:35:00Z">
-            <w:rPr>
-              <w:i/>
-              <w:iCs/>
-            </w:rPr>
-          </w:rPrChange>
         </w:rPr>
         <w:t>best_feature</w:t>
       </w:r>
@@ -2336,12 +1445,6 @@
         <w:rPr>
           <w:i/>
           <w:iCs/>
-          <w:rPrChange w:id="218" w:author="Xu Tongda" w:date="2019-04-03T15:35:00Z">
-            <w:rPr>
-              <w:i/>
-              <w:iCs/>
-            </w:rPr>
-          </w:rPrChange>
         </w:rPr>
         <w:t>)</w:t>
       </w:r>
@@ -2352,24 +1455,12 @@
         <w:rPr>
           <w:i/>
           <w:iCs/>
-          <w:rPrChange w:id="219" w:author="Xu Tongda" w:date="2019-04-03T15:35:00Z">
-            <w:rPr>
-              <w:i/>
-              <w:iCs/>
-            </w:rPr>
-          </w:rPrChange>
-        </w:rPr>
-      </w:pPr>
-      <w:r>
-        <w:rPr>
-          <w:i/>
-          <w:iCs/>
-          <w:rPrChange w:id="220" w:author="Xu Tongda" w:date="2019-04-03T15:35:00Z">
-            <w:rPr>
-              <w:i/>
-              <w:iCs/>
-            </w:rPr>
-          </w:rPrChange>
+        </w:rPr>
+      </w:pPr>
+      <w:r>
+        <w:rPr>
+          <w:i/>
+          <w:iCs/>
         </w:rPr>
         <w:t xml:space="preserve">train a </w:t>
       </w:r>
@@ -2378,7 +1469,7 @@
           <w:bCs/>
           <w:i/>
           <w:iCs/>
-          <w:rPrChange w:id="221" w:author="Xu Tongda" w:date="2019-04-03T15:35:00Z">
+          <w:rPrChange w:id="50" w:author="Xu Tongda" w:date="2019-04-03T15:35:00Z">
             <w:rPr>
               <w:b/>
               <w:bCs/>
@@ -2393,12 +1484,6 @@
         <w:rPr>
           <w:i/>
           <w:iCs/>
-          <w:rPrChange w:id="222" w:author="Xu Tongda" w:date="2019-04-03T15:35:00Z">
-            <w:rPr>
-              <w:i/>
-              <w:iCs/>
-            </w:rPr>
-          </w:rPrChange>
         </w:rPr>
         <w:t xml:space="preserve"> using both </w:t>
       </w:r>
@@ -2407,12 +1492,6 @@
         <w:rPr>
           <w:i/>
           <w:iCs/>
-          <w:rPrChange w:id="223" w:author="Xu Tongda" w:date="2019-04-03T15:35:00Z">
-            <w:rPr>
-              <w:i/>
-              <w:iCs/>
-            </w:rPr>
-          </w:rPrChange>
         </w:rPr>
         <w:t>validation+train</w:t>
       </w:r>
@@ -2421,12 +1500,6 @@
         <w:rPr>
           <w:i/>
           <w:iCs/>
-          <w:rPrChange w:id="224" w:author="Xu Tongda" w:date="2019-04-03T15:35:00Z">
-            <w:rPr>
-              <w:i/>
-              <w:iCs/>
-            </w:rPr>
-          </w:rPrChange>
         </w:rPr>
         <w:t xml:space="preserve"> set and report performance on </w:t>
       </w:r>
@@ -2435,12 +1508,6 @@
         <w:rPr>
           <w:i/>
           <w:iCs/>
-          <w:rPrChange w:id="225" w:author="Xu Tongda" w:date="2019-04-03T15:35:00Z">
-            <w:rPr>
-              <w:i/>
-              <w:iCs/>
-            </w:rPr>
-          </w:rPrChange>
         </w:rPr>
         <w:t>held_out</w:t>
       </w:r>
@@ -2449,12 +1516,6 @@
         <w:rPr>
           <w:i/>
           <w:iCs/>
-          <w:rPrChange w:id="226" w:author="Xu Tongda" w:date="2019-04-03T15:35:00Z">
-            <w:rPr>
-              <w:i/>
-              <w:iCs/>
-            </w:rPr>
-          </w:rPrChange>
         </w:rPr>
         <w:t xml:space="preserve"> set</w:t>
       </w:r>
@@ -2464,7 +1525,7 @@
         <w:pStyle w:val="Body"/>
         <w:rPr>
           <w:bCs/>
-          <w:rPrChange w:id="227" w:author="Xu Tongda" w:date="2019-04-03T15:35:00Z">
+          <w:rPrChange w:id="51" w:author="Xu Tongda" w:date="2019-04-03T15:35:00Z">
             <w:rPr>
               <w:b/>
               <w:bCs/>
@@ -2476,52 +1537,27 @@
     <w:p>
       <w:pPr>
         <w:pStyle w:val="Body"/>
-        <w:rPr>
-          <w:rPrChange w:id="228" w:author="Xu Tongda" w:date="2019-04-03T15:35:00Z">
-            <w:rPr/>
-          </w:rPrChange>
-        </w:rPr>
-      </w:pPr>
-      <w:r>
-        <w:rPr>
-          <w:rPrChange w:id="229" w:author="Xu Tongda" w:date="2019-04-03T15:35:00Z">
-            <w:rPr/>
-          </w:rPrChange>
-        </w:rPr>
+      </w:pPr>
+      <w:r>
         <w:t>This algorithm is implemented in BoW/SVM_forward_greedy_balanced_BOW_14metric.py and MTBI/stats_forward_greedy.py</w:t>
       </w:r>
     </w:p>
     <w:p>
       <w:pPr>
         <w:pStyle w:val="Body"/>
-        <w:rPr>
-          <w:rPrChange w:id="230" w:author="Xu Tongda" w:date="2019-04-03T15:35:00Z">
-            <w:rPr/>
-          </w:rPrChange>
-        </w:rPr>
-      </w:pPr>
-    </w:p>
-    <w:p>
-      <w:pPr>
-        <w:pStyle w:val="Body"/>
-        <w:rPr>
-          <w:rPrChange w:id="231" w:author="Xu Tongda" w:date="2019-04-03T15:35:00Z">
-            <w:rPr/>
-          </w:rPrChange>
-        </w:rPr>
-      </w:pPr>
-      <w:r>
-        <w:rPr>
-          <w:rPrChange w:id="232" w:author="Xu Tongda" w:date="2019-04-03T15:35:00Z">
-            <w:rPr/>
-          </w:rPrChange>
-        </w:rPr>
+      </w:pPr>
+    </w:p>
+    <w:p>
+      <w:pPr>
+        <w:pStyle w:val="Body"/>
+      </w:pPr>
+      <w:r>
         <w:t xml:space="preserve">My goal was to experiment with different </w:t>
       </w:r>
       <w:r>
         <w:rPr>
           <w:bCs/>
-          <w:rPrChange w:id="233" w:author="Xu Tongda" w:date="2019-04-03T15:35:00Z">
+          <w:rPrChange w:id="52" w:author="Xu Tongda" w:date="2019-04-03T15:35:00Z">
             <w:rPr>
               <w:b/>
               <w:bCs/>
@@ -2531,17 +1567,12 @@
         <w:t>feature extraction</w:t>
       </w:r>
       <w:r>
-        <w:rPr>
-          <w:rPrChange w:id="234" w:author="Xu Tongda" w:date="2019-04-03T15:35:00Z">
-            <w:rPr/>
-          </w:rPrChange>
-        </w:rPr>
         <w:t xml:space="preserve"> methods and </w:t>
       </w:r>
       <w:r>
         <w:rPr>
           <w:bCs/>
-          <w:rPrChange w:id="235" w:author="Xu Tongda" w:date="2019-04-03T15:35:00Z">
+          <w:rPrChange w:id="53" w:author="Xu Tongda" w:date="2019-04-03T15:35:00Z">
             <w:rPr>
               <w:b/>
               <w:bCs/>
@@ -2551,127 +1582,62 @@
         <w:t xml:space="preserve">models </w:t>
       </w:r>
       <w:r>
-        <w:rPr>
-          <w:rPrChange w:id="236" w:author="Xu Tongda" w:date="2019-04-03T15:35:00Z">
-            <w:rPr/>
-          </w:rPrChange>
-        </w:rPr>
         <w:t xml:space="preserve">within this framework while keeping the greedy selection algorithm intact. </w:t>
       </w:r>
     </w:p>
     <w:p>
       <w:pPr>
         <w:pStyle w:val="Body"/>
-        <w:rPr>
-          <w:rPrChange w:id="237" w:author="Xu Tongda" w:date="2019-04-03T15:35:00Z">
-            <w:rPr/>
-          </w:rPrChange>
-        </w:rPr>
-      </w:pPr>
-    </w:p>
-    <w:p>
-      <w:pPr>
-        <w:pStyle w:val="Body"/>
-        <w:rPr>
-          <w:rPrChange w:id="238" w:author="Xu Tongda" w:date="2019-04-03T15:35:00Z">
-            <w:rPr/>
-          </w:rPrChange>
-        </w:rPr>
-      </w:pPr>
-      <w:r>
-        <w:rPr>
-          <w:rPrChange w:id="239" w:author="Xu Tongda" w:date="2019-04-03T15:35:00Z">
-            <w:rPr/>
-          </w:rPrChange>
-        </w:rPr>
+      </w:pPr>
+    </w:p>
+    <w:p>
+      <w:pPr>
+        <w:pStyle w:val="Body"/>
+      </w:pPr>
+      <w:r>
         <w:t xml:space="preserve">Another method would be to directly use L1 regularization (LASSO SVM) or other feature selection methods instead of going over each one by one. l1_svm.py is also implemented, you can try </w:t>
       </w:r>
       <w:proofErr w:type="gramStart"/>
       <w:r>
-        <w:rPr>
-          <w:rPrChange w:id="240" w:author="Xu Tongda" w:date="2019-04-03T15:35:00Z">
-            <w:rPr/>
-          </w:rPrChange>
-        </w:rPr>
         <w:t>the a</w:t>
       </w:r>
       <w:proofErr w:type="gramEnd"/>
       <w:r>
-        <w:rPr>
-          <w:rPrChange w:id="241" w:author="Xu Tongda" w:date="2019-04-03T15:35:00Z">
-            <w:rPr/>
-          </w:rPrChange>
-        </w:rPr>
         <w:t xml:space="preserve"> regression model with a different </w:t>
       </w:r>
       <w:proofErr w:type="spellStart"/>
       <w:r>
-        <w:rPr>
-          <w:rPrChange w:id="242" w:author="Xu Tongda" w:date="2019-04-03T15:35:00Z">
-            <w:rPr/>
-          </w:rPrChange>
-        </w:rPr>
         <w:t>regularizer</w:t>
       </w:r>
       <w:proofErr w:type="spellEnd"/>
       <w:r>
-        <w:rPr>
-          <w:rPrChange w:id="243" w:author="Xu Tongda" w:date="2019-04-03T15:35:00Z">
-            <w:rPr/>
-          </w:rPrChange>
-        </w:rPr>
         <w:t xml:space="preserve"> as well. </w:t>
       </w:r>
       <w:proofErr w:type="gramStart"/>
       <w:r>
-        <w:rPr>
-          <w:rPrChange w:id="244" w:author="Xu Tongda" w:date="2019-04-03T15:35:00Z">
-            <w:rPr/>
-          </w:rPrChange>
-        </w:rPr>
         <w:t>However</w:t>
       </w:r>
       <w:proofErr w:type="gramEnd"/>
       <w:r>
-        <w:rPr>
-          <w:rPrChange w:id="245" w:author="Xu Tongda" w:date="2019-04-03T15:35:00Z">
-            <w:rPr/>
-          </w:rPrChange>
-        </w:rPr>
         <w:t xml:space="preserve"> I haven’t tried any non-greedy method </w:t>
       </w:r>
     </w:p>
     <w:p>
       <w:pPr>
         <w:pStyle w:val="Body"/>
-        <w:rPr>
-          <w:rPrChange w:id="246" w:author="Xu Tongda" w:date="2019-04-03T15:35:00Z">
-            <w:rPr/>
-          </w:rPrChange>
-        </w:rPr>
-      </w:pPr>
-    </w:p>
-    <w:p>
-      <w:pPr>
-        <w:pStyle w:val="Body"/>
-        <w:rPr>
-          <w:rPrChange w:id="247" w:author="Xu Tongda" w:date="2019-04-03T15:35:00Z">
-            <w:rPr/>
-          </w:rPrChange>
-        </w:rPr>
-      </w:pPr>
-      <w:r>
-        <w:rPr>
-          <w:rPrChange w:id="248" w:author="Xu Tongda" w:date="2019-04-03T15:35:00Z">
-            <w:rPr/>
-          </w:rPrChange>
-        </w:rPr>
+      </w:pPr>
+    </w:p>
+    <w:p>
+      <w:pPr>
+        <w:pStyle w:val="Body"/>
+      </w:pPr>
+      <w:r>
         <w:t xml:space="preserve">As </w:t>
       </w:r>
       <w:r>
         <w:rPr>
           <w:bCs/>
-          <w:rPrChange w:id="249" w:author="Xu Tongda" w:date="2019-04-03T15:35:00Z">
+          <w:rPrChange w:id="54" w:author="Xu Tongda" w:date="2019-04-03T15:35:00Z">
             <w:rPr>
               <w:b/>
               <w:bCs/>
@@ -2681,63 +1647,33 @@
         <w:t>feature extraction methods</w:t>
       </w:r>
       <w:r>
-        <w:rPr>
-          <w:rPrChange w:id="250" w:author="Xu Tongda" w:date="2019-04-03T15:35:00Z">
-            <w:rPr/>
-          </w:rPrChange>
-        </w:rPr>
         <w:t xml:space="preserve"> I’ve tried Deep </w:t>
       </w:r>
       <w:proofErr w:type="spellStart"/>
       <w:r>
-        <w:rPr>
-          <w:rPrChange w:id="251" w:author="Xu Tongda" w:date="2019-04-03T15:35:00Z">
-            <w:rPr/>
-          </w:rPrChange>
-        </w:rPr>
         <w:t>BoW</w:t>
       </w:r>
       <w:proofErr w:type="spellEnd"/>
       <w:r>
-        <w:rPr>
-          <w:rPrChange w:id="252" w:author="Xu Tongda" w:date="2019-04-03T15:35:00Z">
-            <w:rPr/>
-          </w:rPrChange>
-        </w:rPr>
         <w:t xml:space="preserve"> and statistical features. Statistical features contained only mean and standard deviation of the features. For each metric there were two features.</w:t>
       </w:r>
     </w:p>
     <w:p>
       <w:pPr>
         <w:pStyle w:val="Body"/>
-        <w:rPr>
-          <w:rPrChange w:id="253" w:author="Xu Tongda" w:date="2019-04-03T15:35:00Z">
-            <w:rPr/>
-          </w:rPrChange>
-        </w:rPr>
-      </w:pPr>
-    </w:p>
-    <w:p>
-      <w:pPr>
-        <w:pStyle w:val="Body"/>
-        <w:rPr>
-          <w:rPrChange w:id="254" w:author="Xu Tongda" w:date="2019-04-03T15:35:00Z">
-            <w:rPr/>
-          </w:rPrChange>
-        </w:rPr>
-      </w:pPr>
-      <w:r>
-        <w:rPr>
-          <w:rPrChange w:id="255" w:author="Xu Tongda" w:date="2019-04-03T15:35:00Z">
-            <w:rPr/>
-          </w:rPrChange>
-        </w:rPr>
+      </w:pPr>
+    </w:p>
+    <w:p>
+      <w:pPr>
+        <w:pStyle w:val="Body"/>
+      </w:pPr>
+      <w:r>
         <w:t xml:space="preserve">As </w:t>
       </w:r>
       <w:r>
         <w:rPr>
           <w:bCs/>
-          <w:rPrChange w:id="256" w:author="Xu Tongda" w:date="2019-04-03T15:35:00Z">
+          <w:rPrChange w:id="55" w:author="Xu Tongda" w:date="2019-04-03T15:35:00Z">
             <w:rPr>
               <w:b/>
               <w:bCs/>
@@ -2747,50 +1683,25 @@
         <w:t xml:space="preserve">models </w:t>
       </w:r>
       <w:r>
-        <w:rPr>
-          <w:rPrChange w:id="257" w:author="Xu Tongda" w:date="2019-04-03T15:35:00Z">
-            <w:rPr/>
-          </w:rPrChange>
-        </w:rPr>
         <w:t>I’ve tried SVR and logistic regression.</w:t>
       </w:r>
     </w:p>
     <w:p>
       <w:pPr>
         <w:pStyle w:val="Body"/>
-        <w:rPr>
-          <w:rPrChange w:id="258" w:author="Xu Tongda" w:date="2019-04-03T15:35:00Z">
-            <w:rPr/>
-          </w:rPrChange>
-        </w:rPr>
-      </w:pPr>
-    </w:p>
-    <w:p>
-      <w:pPr>
-        <w:pStyle w:val="Body"/>
-        <w:rPr>
-          <w:rPrChange w:id="259" w:author="Xu Tongda" w:date="2019-04-03T15:35:00Z">
-            <w:rPr/>
-          </w:rPrChange>
-        </w:rPr>
-      </w:pPr>
-      <w:r>
-        <w:rPr>
-          <w:rPrChange w:id="260" w:author="Xu Tongda" w:date="2019-04-03T15:35:00Z">
-            <w:rPr/>
-          </w:rPrChange>
-        </w:rPr>
+      </w:pPr>
+    </w:p>
+    <w:p>
+      <w:pPr>
+        <w:pStyle w:val="Body"/>
+      </w:pPr>
+      <w:r>
         <w:t>These experiments all yielded weak results. More details should be on google doc</w:t>
       </w:r>
     </w:p>
     <w:p>
       <w:pPr>
         <w:pStyle w:val="Body"/>
-        <w:rPr>
-          <w:rPrChange w:id="261" w:author="Xu Tongda" w:date="2019-04-03T15:35:00Z">
-            <w:rPr/>
-          </w:rPrChange>
-        </w:rPr>
       </w:pPr>
     </w:p>
     <w:p>
@@ -2798,7 +1709,7 @@
         <w:pStyle w:val="Body"/>
         <w:rPr>
           <w:bCs/>
-          <w:rPrChange w:id="262" w:author="Xu Tongda" w:date="2019-04-03T15:35:00Z">
+          <w:rPrChange w:id="56" w:author="Xu Tongda" w:date="2019-04-03T15:35:00Z">
             <w:rPr>
               <w:b/>
               <w:bCs/>
@@ -2807,17 +1718,12 @@
         </w:rPr>
       </w:pPr>
       <w:r>
-        <w:rPr>
-          <w:rPrChange w:id="263" w:author="Xu Tongda" w:date="2019-04-03T15:35:00Z">
-            <w:rPr/>
-          </w:rPrChange>
-        </w:rPr>
         <w:t>F</w:t>
       </w:r>
       <w:r>
         <w:rPr>
           <w:bCs/>
-          <w:rPrChange w:id="264" w:author="Xu Tongda" w:date="2019-04-03T15:35:00Z">
+          <w:rPrChange w:id="57" w:author="Xu Tongda" w:date="2019-04-03T15:35:00Z">
             <w:rPr>
               <w:b/>
               <w:bCs/>
@@ -2832,7 +1738,7 @@
         <w:pStyle w:val="Body"/>
         <w:rPr>
           <w:bCs/>
-          <w:rPrChange w:id="265" w:author="Xu Tongda" w:date="2019-04-03T15:35:00Z">
+          <w:rPrChange w:id="58" w:author="Xu Tongda" w:date="2019-04-03T15:35:00Z">
             <w:rPr>
               <w:b/>
               <w:bCs/>
@@ -2848,90 +1754,42 @@
           <w:ilvl w:val="0"/>
           <w:numId w:val="2"/>
         </w:numPr>
-        <w:rPr>
-          <w:rPrChange w:id="266" w:author="Xu Tongda" w:date="2019-04-03T15:35:00Z">
-            <w:rPr/>
-          </w:rPrChange>
-        </w:rPr>
-      </w:pPr>
-      <w:commentRangeStart w:id="267"/>
-      <w:r>
-        <w:rPr>
-          <w:rPrChange w:id="268" w:author="Xu Tongda" w:date="2019-04-03T15:35:00Z">
-            <w:rPr/>
-          </w:rPrChange>
-        </w:rPr>
+      </w:pPr>
+      <w:commentRangeStart w:id="59"/>
+      <w:r>
         <w:t xml:space="preserve">Regional statistics. Hugh had provided us with masks that contained around </w:t>
       </w:r>
       <w:r>
-        <w:rPr>
-          <w:rPrChange w:id="269" w:author="Xu Tongda" w:date="2019-04-03T15:35:00Z">
-            <w:rPr/>
-          </w:rPrChange>
-        </w:rPr>
         <w:t>7</w:t>
       </w:r>
       <w:r>
-        <w:rPr>
-          <w:rPrChange w:id="270" w:author="Xu Tongda" w:date="2019-04-03T15:35:00Z">
-            <w:rPr/>
-          </w:rPrChange>
-        </w:rPr>
         <w:t xml:space="preserve"> regions inside the brain. For each region and each </w:t>
       </w:r>
       <w:proofErr w:type="gramStart"/>
       <w:r>
-        <w:rPr>
-          <w:rPrChange w:id="271" w:author="Xu Tongda" w:date="2019-04-03T15:35:00Z">
-            <w:rPr/>
-          </w:rPrChange>
-        </w:rPr>
         <w:t>metric</w:t>
       </w:r>
       <w:proofErr w:type="gramEnd"/>
       <w:r>
-        <w:rPr>
-          <w:rPrChange w:id="272" w:author="Xu Tongda" w:date="2019-04-03T15:35:00Z">
-            <w:rPr/>
-          </w:rPrChange>
-        </w:rPr>
         <w:t xml:space="preserve"> a statistical metric can be obtained (mean, std </w:t>
       </w:r>
       <w:proofErr w:type="spellStart"/>
       <w:r>
-        <w:rPr>
-          <w:rPrChange w:id="273" w:author="Xu Tongda" w:date="2019-04-03T15:35:00Z">
-            <w:rPr/>
-          </w:rPrChange>
-        </w:rPr>
         <w:t>etc</w:t>
       </w:r>
       <w:proofErr w:type="spellEnd"/>
       <w:r>
-        <w:rPr>
-          <w:rPrChange w:id="274" w:author="Xu Tongda" w:date="2019-04-03T15:35:00Z">
-            <w:rPr/>
-          </w:rPrChange>
-        </w:rPr>
         <w:t>)</w:t>
       </w:r>
-      <w:commentRangeEnd w:id="267"/>
+      <w:commentRangeEnd w:id="59"/>
       <w:r>
         <w:rPr>
           <w:rStyle w:val="a7"/>
           <w:rFonts w:ascii="Times New Roman" w:hAnsi="Times New Roman" w:cs="Times New Roman"/>
           <w:color w:val="auto"/>
           <w:lang w:eastAsia="en-US"/>
-          <w:rPrChange w:id="275" w:author="Xu Tongda" w:date="2019-04-03T15:35:00Z">
-            <w:rPr>
-              <w:rStyle w:val="a7"/>
-              <w:rFonts w:ascii="Times New Roman" w:hAnsi="Times New Roman" w:cs="Times New Roman"/>
-              <w:color w:val="auto"/>
-              <w:lang w:eastAsia="en-US"/>
-            </w:rPr>
-          </w:rPrChange>
-        </w:rPr>
-        <w:commentReference w:id="267"/>
+        </w:rPr>
+        <w:commentReference w:id="59"/>
       </w:r>
     </w:p>
     <w:p>
@@ -2941,54 +1799,24 @@
           <w:ilvl w:val="0"/>
           <w:numId w:val="2"/>
         </w:numPr>
-        <w:rPr>
-          <w:rPrChange w:id="276" w:author="Xu Tongda" w:date="2019-04-03T15:35:00Z">
-            <w:rPr/>
-          </w:rPrChange>
-        </w:rPr>
-      </w:pPr>
-      <w:r>
-        <w:rPr>
-          <w:rPrChange w:id="277" w:author="Xu Tongda" w:date="2019-04-03T15:35:00Z">
-            <w:rPr/>
-          </w:rPrChange>
-        </w:rPr>
+      </w:pPr>
+      <w:r>
         <w:t xml:space="preserve">Regional </w:t>
       </w:r>
       <w:proofErr w:type="spellStart"/>
       <w:r>
-        <w:rPr>
-          <w:rPrChange w:id="278" w:author="Xu Tongda" w:date="2019-04-03T15:35:00Z">
-            <w:rPr/>
-          </w:rPrChange>
-        </w:rPr>
         <w:t>BoW</w:t>
       </w:r>
       <w:proofErr w:type="spellEnd"/>
       <w:r>
-        <w:rPr>
-          <w:rPrChange w:id="279" w:author="Xu Tongda" w:date="2019-04-03T15:35:00Z">
-            <w:rPr/>
-          </w:rPrChange>
-        </w:rPr>
         <w:t xml:space="preserve">: we can create </w:t>
       </w:r>
       <w:proofErr w:type="spellStart"/>
       <w:r>
-        <w:rPr>
-          <w:rPrChange w:id="280" w:author="Xu Tongda" w:date="2019-04-03T15:35:00Z">
-            <w:rPr/>
-          </w:rPrChange>
-        </w:rPr>
         <w:t>BoWs</w:t>
       </w:r>
       <w:proofErr w:type="spellEnd"/>
       <w:r>
-        <w:rPr>
-          <w:rPrChange w:id="281" w:author="Xu Tongda" w:date="2019-04-03T15:35:00Z">
-            <w:rPr/>
-          </w:rPrChange>
-        </w:rPr>
         <w:t xml:space="preserve"> across subjects for each region</w:t>
       </w:r>
     </w:p>
@@ -2999,108 +1827,53 @@
           <w:ilvl w:val="0"/>
           <w:numId w:val="2"/>
         </w:numPr>
-        <w:rPr>
-          <w:rPrChange w:id="282" w:author="Xu Tongda" w:date="2019-04-03T15:35:00Z">
-            <w:rPr/>
-          </w:rPrChange>
-        </w:rPr>
-      </w:pPr>
-      <w:r>
-        <w:rPr>
-          <w:rPrChange w:id="283" w:author="Xu Tongda" w:date="2019-04-03T15:35:00Z">
-            <w:rPr/>
-          </w:rPrChange>
-        </w:rPr>
+      </w:pPr>
+      <w:r>
         <w:t xml:space="preserve">Global </w:t>
       </w:r>
       <w:proofErr w:type="spellStart"/>
       <w:r>
-        <w:rPr>
-          <w:rPrChange w:id="284" w:author="Xu Tongda" w:date="2019-04-03T15:35:00Z">
-            <w:rPr/>
-          </w:rPrChange>
-        </w:rPr>
         <w:t>BoW</w:t>
       </w:r>
       <w:proofErr w:type="spellEnd"/>
       <w:r>
-        <w:rPr>
-          <w:rPrChange w:id="285" w:author="Xu Tongda" w:date="2019-04-03T15:35:00Z">
-            <w:rPr/>
-          </w:rPrChange>
-        </w:rPr>
         <w:t xml:space="preserve">: Cluster all the patches within each metric and create a </w:t>
       </w:r>
       <w:proofErr w:type="spellStart"/>
       <w:r>
-        <w:rPr>
-          <w:rPrChange w:id="286" w:author="Xu Tongda" w:date="2019-04-03T15:35:00Z">
-            <w:rPr/>
-          </w:rPrChange>
-        </w:rPr>
         <w:t>BoW</w:t>
       </w:r>
       <w:proofErr w:type="spellEnd"/>
       <w:r>
-        <w:rPr>
-          <w:rPrChange w:id="287" w:author="Xu Tongda" w:date="2019-04-03T15:35:00Z">
-            <w:rPr/>
-          </w:rPrChange>
-        </w:rPr>
         <w:t xml:space="preserve"> for every metric using entire brain region.</w:t>
       </w:r>
     </w:p>
     <w:p>
       <w:pPr>
         <w:pStyle w:val="Body"/>
-        <w:rPr>
-          <w:rPrChange w:id="288" w:author="Xu Tongda" w:date="2019-04-03T15:35:00Z">
-            <w:rPr/>
-          </w:rPrChange>
-        </w:rPr>
-      </w:pPr>
-    </w:p>
-    <w:p>
-      <w:pPr>
-        <w:pStyle w:val="Body"/>
-        <w:rPr>
-          <w:rPrChange w:id="289" w:author="Xu Tongda" w:date="2019-04-03T15:35:00Z">
-            <w:rPr/>
-          </w:rPrChange>
-        </w:rPr>
-      </w:pPr>
-      <w:r>
-        <w:rPr>
-          <w:rPrChange w:id="290" w:author="Xu Tongda" w:date="2019-04-03T15:35:00Z">
-            <w:rPr/>
-          </w:rPrChange>
-        </w:rPr>
+      </w:pPr>
+    </w:p>
+    <w:p>
+      <w:pPr>
+        <w:pStyle w:val="Body"/>
+      </w:pPr>
+      <w:r>
         <w:t>Useful data links:</w:t>
       </w:r>
     </w:p>
     <w:p>
       <w:pPr>
         <w:pStyle w:val="Body"/>
-        <w:rPr>
-          <w:rPrChange w:id="291" w:author="Xu Tongda" w:date="2019-04-03T15:35:00Z">
-            <w:rPr/>
-          </w:rPrChange>
-        </w:rPr>
-      </w:pPr>
-    </w:p>
-    <w:p>
-      <w:pPr>
-        <w:pStyle w:val="Body"/>
-        <w:rPr>
-          <w:rPrChange w:id="292" w:author="Xu Tongda" w:date="2019-04-03T15:35:00Z">
-            <w:rPr/>
-          </w:rPrChange>
-        </w:rPr>
+      </w:pPr>
+    </w:p>
+    <w:p>
+      <w:pPr>
+        <w:pStyle w:val="Body"/>
       </w:pPr>
       <w:r>
         <w:rPr>
           <w:rStyle w:val="Hyperlink0"/>
-          <w:rPrChange w:id="293" w:author="Xu Tongda" w:date="2019-04-03T15:35:00Z">
+          <w:rPrChange w:id="60" w:author="Xu Tongda" w:date="2019-04-03T15:35:00Z">
             <w:rPr>
               <w:rStyle w:val="Hyperlink0"/>
             </w:rPr>
@@ -3111,62 +1884,47 @@
       <w:r>
         <w:rPr>
           <w:rStyle w:val="Hyperlink0"/>
-          <w:rPrChange w:id="294" w:author="Xu Tongda" w:date="2019-04-03T15:35:00Z">
+        </w:rPr>
+        <w:instrText xml:space="preserve"> HYPERLINK "https://nyumc.app.box.com/s/5zmxa3tfabii6exknddjvxv0c7opvgxs" </w:instrText>
+      </w:r>
+      <w:r>
+        <w:rPr>
+          <w:rStyle w:val="Hyperlink0"/>
+          <w:rPrChange w:id="61" w:author="Xu Tongda" w:date="2019-04-03T15:35:00Z">
             <w:rPr>
               <w:rStyle w:val="Hyperlink0"/>
             </w:rPr>
           </w:rPrChange>
         </w:rPr>
-        <w:instrText xml:space="preserve"> HYPERLINK "https://nyumc.app.box.com/s/5zmxa3tfabii6exknddjvxv0c7opvgxs" </w:instrText>
+        <w:fldChar w:fldCharType="separate"/>
       </w:r>
       <w:r>
         <w:rPr>
           <w:rStyle w:val="Hyperlink0"/>
-          <w:rPrChange w:id="295" w:author="Xu Tongda" w:date="2019-04-03T15:35:00Z">
+        </w:rPr>
+        <w:t>https://nyumc.app.box.com/s/5zmxa3tfabii6exknddjvxv0c7opvgxs</w:t>
+      </w:r>
+      <w:r>
+        <w:rPr>
+          <w:rStyle w:val="Hyperlink0"/>
+          <w:rPrChange w:id="62" w:author="Xu Tongda" w:date="2019-04-03T15:35:00Z">
             <w:rPr>
               <w:rStyle w:val="Hyperlink0"/>
             </w:rPr>
           </w:rPrChange>
         </w:rPr>
-        <w:fldChar w:fldCharType="separate"/>
-      </w:r>
-      <w:r>
-        <w:rPr>
-          <w:rStyle w:val="Hyperlink0"/>
-          <w:rPrChange w:id="296" w:author="Xu Tongda" w:date="2019-04-03T15:35:00Z">
-            <w:rPr>
-              <w:rStyle w:val="Hyperlink0"/>
-            </w:rPr>
-          </w:rPrChange>
-        </w:rPr>
-        <w:t>https://nyumc.app.box.com/s/5zmxa3tfabii6exknddjvxv0c7opvgxs</w:t>
-      </w:r>
-      <w:r>
-        <w:rPr>
-          <w:rStyle w:val="Hyperlink0"/>
-          <w:rPrChange w:id="297" w:author="Xu Tongda" w:date="2019-04-03T15:35:00Z">
-            <w:rPr>
-              <w:rStyle w:val="Hyperlink0"/>
-            </w:rPr>
-          </w:rPrChange>
-        </w:rPr>
         <w:fldChar w:fldCharType="end"/>
       </w:r>
     </w:p>
     <w:p>
       <w:pPr>
         <w:pStyle w:val="Body"/>
-        <w:rPr>
-          <w:rPrChange w:id="298" w:author="Xu Tongda" w:date="2019-04-03T15:35:00Z">
-            <w:rPr/>
-          </w:rPrChange>
-        </w:rPr>
       </w:pPr>
       <w:r>
         <w:rPr>
           <w:rStyle w:val="Hyperlink0"/>
           <w:lang w:val="de-DE"/>
-          <w:rPrChange w:id="299" w:author="Xu Tongda" w:date="2019-04-03T15:35:00Z">
+          <w:rPrChange w:id="63" w:author="Xu Tongda" w:date="2019-04-03T15:35:00Z">
             <w:rPr>
               <w:rStyle w:val="Hyperlink0"/>
               <w:lang w:val="de-DE"/>
@@ -3179,68 +1937,51 @@
         <w:rPr>
           <w:rStyle w:val="Hyperlink0"/>
           <w:lang w:val="de-DE"/>
-          <w:rPrChange w:id="300" w:author="Xu Tongda" w:date="2019-04-03T15:35:00Z">
+        </w:rPr>
+        <w:instrText xml:space="preserve"> HYPERLINK "https://nyumc.app.box.com/s/0f8ksu9y3sb8l6o1r3z14fq7lvufwuqo" </w:instrText>
+      </w:r>
+      <w:r>
+        <w:rPr>
+          <w:rStyle w:val="Hyperlink0"/>
+          <w:lang w:val="de-DE"/>
+          <w:rPrChange w:id="64" w:author="Xu Tongda" w:date="2019-04-03T15:35:00Z">
             <w:rPr>
               <w:rStyle w:val="Hyperlink0"/>
               <w:lang w:val="de-DE"/>
             </w:rPr>
           </w:rPrChange>
         </w:rPr>
-        <w:instrText xml:space="preserve"> HYPERLINK "https://nyumc.app.box.com/s/0f8ksu9y3sb8l6o1r3z14fq7lvufwuqo" </w:instrText>
+        <w:fldChar w:fldCharType="separate"/>
       </w:r>
       <w:r>
         <w:rPr>
           <w:rStyle w:val="Hyperlink0"/>
           <w:lang w:val="de-DE"/>
-          <w:rPrChange w:id="301" w:author="Xu Tongda" w:date="2019-04-03T15:35:00Z">
+        </w:rPr>
+        <w:t>https://nyumc.app.box.com/s/0f8ksu9y3sb8l6o1r3z14fq7lvufwuqo</w:t>
+      </w:r>
+      <w:r>
+        <w:rPr>
+          <w:rStyle w:val="Hyperlink0"/>
+          <w:lang w:val="de-DE"/>
+          <w:rPrChange w:id="65" w:author="Xu Tongda" w:date="2019-04-03T15:35:00Z">
             <w:rPr>
               <w:rStyle w:val="Hyperlink0"/>
               <w:lang w:val="de-DE"/>
             </w:rPr>
           </w:rPrChange>
         </w:rPr>
-        <w:fldChar w:fldCharType="separate"/>
-      </w:r>
+        <w:fldChar w:fldCharType="end"/>
+      </w:r>
+    </w:p>
+    <w:p>
+      <w:pPr>
+        <w:pStyle w:val="Body"/>
+      </w:pPr>
       <w:r>
         <w:rPr>
           <w:rStyle w:val="Hyperlink0"/>
-          <w:lang w:val="de-DE"/>
-          <w:rPrChange w:id="302" w:author="Xu Tongda" w:date="2019-04-03T15:35:00Z">
-            <w:rPr>
-              <w:rStyle w:val="Hyperlink0"/>
-              <w:lang w:val="de-DE"/>
-            </w:rPr>
-          </w:rPrChange>
-        </w:rPr>
-        <w:t>https://nyumc.app.box.com/s/0f8ksu9y3sb8l6o1r3z14fq7lvufwuqo</w:t>
-      </w:r>
-      <w:r>
-        <w:rPr>
-          <w:rStyle w:val="Hyperlink0"/>
-          <w:lang w:val="de-DE"/>
-          <w:rPrChange w:id="303" w:author="Xu Tongda" w:date="2019-04-03T15:35:00Z">
-            <w:rPr>
-              <w:rStyle w:val="Hyperlink0"/>
-              <w:lang w:val="de-DE"/>
-            </w:rPr>
-          </w:rPrChange>
-        </w:rPr>
-        <w:fldChar w:fldCharType="end"/>
-      </w:r>
-    </w:p>
-    <w:p>
-      <w:pPr>
-        <w:pStyle w:val="Body"/>
-        <w:rPr>
-          <w:rPrChange w:id="304" w:author="Xu Tongda" w:date="2019-04-03T15:35:00Z">
-            <w:rPr/>
-          </w:rPrChange>
-        </w:rPr>
-      </w:pPr>
-      <w:r>
-        <w:rPr>
-          <w:rStyle w:val="Hyperlink0"/>
-          <w:rPrChange w:id="305" w:author="Xu Tongda" w:date="2019-04-03T15:35:00Z">
+          <w:rPrChange w:id="66" w:author="Xu Tongda" w:date="2019-04-03T15:35:00Z">
             <w:rPr>
               <w:rStyle w:val="Hyperlink0"/>
             </w:rPr>
@@ -3251,61 +1992,46 @@
       <w:r>
         <w:rPr>
           <w:rStyle w:val="Hyperlink0"/>
-          <w:rPrChange w:id="306" w:author="Xu Tongda" w:date="2019-04-03T15:35:00Z">
+        </w:rPr>
+        <w:instrText xml:space="preserve"> HYPERLINK "https://nyumc.app.box.com/s/8e41bvs7oql1iypoycpwkesd5z1jvo0l" </w:instrText>
+      </w:r>
+      <w:r>
+        <w:rPr>
+          <w:rStyle w:val="Hyperlink0"/>
+          <w:rPrChange w:id="67" w:author="Xu Tongda" w:date="2019-04-03T15:35:00Z">
             <w:rPr>
               <w:rStyle w:val="Hyperlink0"/>
             </w:rPr>
           </w:rPrChange>
         </w:rPr>
-        <w:instrText xml:space="preserve"> HYPERLINK "https://nyumc.app.box.com/s/8e41bvs7oql1iypoycpwkesd5z1jvo0l" </w:instrText>
+        <w:fldChar w:fldCharType="separate"/>
       </w:r>
       <w:r>
         <w:rPr>
           <w:rStyle w:val="Hyperlink0"/>
-          <w:rPrChange w:id="307" w:author="Xu Tongda" w:date="2019-04-03T15:35:00Z">
+        </w:rPr>
+        <w:t>https://nyumc.app.box.com/s/8e41bvs7oql1iypoycpwkesd5z1jvo0l</w:t>
+      </w:r>
+      <w:r>
+        <w:rPr>
+          <w:rStyle w:val="Hyperlink0"/>
+          <w:rPrChange w:id="68" w:author="Xu Tongda" w:date="2019-04-03T15:35:00Z">
             <w:rPr>
               <w:rStyle w:val="Hyperlink0"/>
             </w:rPr>
           </w:rPrChange>
         </w:rPr>
-        <w:fldChar w:fldCharType="separate"/>
-      </w:r>
-      <w:r>
-        <w:rPr>
-          <w:rStyle w:val="Hyperlink0"/>
-          <w:rPrChange w:id="308" w:author="Xu Tongda" w:date="2019-04-03T15:35:00Z">
-            <w:rPr>
-              <w:rStyle w:val="Hyperlink0"/>
-            </w:rPr>
-          </w:rPrChange>
-        </w:rPr>
-        <w:t>https://nyumc.app.box.com/s/8e41bvs7oql1iypoycpwkesd5z1jvo0l</w:t>
-      </w:r>
-      <w:r>
-        <w:rPr>
-          <w:rStyle w:val="Hyperlink0"/>
-          <w:rPrChange w:id="309" w:author="Xu Tongda" w:date="2019-04-03T15:35:00Z">
-            <w:rPr>
-              <w:rStyle w:val="Hyperlink0"/>
-            </w:rPr>
-          </w:rPrChange>
-        </w:rPr>
         <w:fldChar w:fldCharType="end"/>
       </w:r>
     </w:p>
     <w:p>
       <w:pPr>
         <w:pStyle w:val="Body"/>
-        <w:rPr>
-          <w:rPrChange w:id="310" w:author="Xu Tongda" w:date="2019-04-03T15:35:00Z">
-            <w:rPr/>
-          </w:rPrChange>
-        </w:rPr>
       </w:pPr>
       <w:r>
         <w:rPr>
           <w:rStyle w:val="a3"/>
-          <w:rPrChange w:id="311" w:author="Xu Tongda" w:date="2019-04-03T15:35:00Z">
+          <w:rPrChange w:id="69" w:author="Xu Tongda" w:date="2019-04-03T15:35:00Z">
             <w:rPr>
               <w:rStyle w:val="a3"/>
             </w:rPr>
@@ -3316,56 +2042,41 @@
       <w:r>
         <w:rPr>
           <w:rStyle w:val="a3"/>
-          <w:rPrChange w:id="312" w:author="Xu Tongda" w:date="2019-04-03T15:35:00Z">
+        </w:rPr>
+        <w:instrText xml:space="preserve"> HYPERLINK "https://nyumc.app.box.com/s/rnmv5i4x8t2ojsy3iuqu33yoh5jf4vaa" </w:instrText>
+      </w:r>
+      <w:r>
+        <w:rPr>
+          <w:rStyle w:val="a3"/>
+          <w:rPrChange w:id="70" w:author="Xu Tongda" w:date="2019-04-03T15:35:00Z">
             <w:rPr>
               <w:rStyle w:val="a3"/>
             </w:rPr>
           </w:rPrChange>
         </w:rPr>
-        <w:instrText xml:space="preserve"> HYPERLINK "https://nyumc.app.box.com/s/rnmv5i4x8t2ojsy3iuqu33yoh5jf4vaa" </w:instrText>
+        <w:fldChar w:fldCharType="separate"/>
       </w:r>
       <w:r>
         <w:rPr>
           <w:rStyle w:val="a3"/>
-          <w:rPrChange w:id="313" w:author="Xu Tongda" w:date="2019-04-03T15:35:00Z">
+        </w:rPr>
+        <w:t>https://nyumc.app.box.com/s/rnmv5i4x8t2ojsy3iuqu33yoh5jf4vaa</w:t>
+      </w:r>
+      <w:r>
+        <w:rPr>
+          <w:rStyle w:val="a3"/>
+          <w:rPrChange w:id="71" w:author="Xu Tongda" w:date="2019-04-03T15:35:00Z">
             <w:rPr>
               <w:rStyle w:val="a3"/>
             </w:rPr>
           </w:rPrChange>
         </w:rPr>
-        <w:fldChar w:fldCharType="separate"/>
-      </w:r>
-      <w:r>
-        <w:rPr>
-          <w:rStyle w:val="a3"/>
-          <w:rPrChange w:id="314" w:author="Xu Tongda" w:date="2019-04-03T15:35:00Z">
-            <w:rPr>
-              <w:rStyle w:val="a3"/>
-            </w:rPr>
-          </w:rPrChange>
-        </w:rPr>
-        <w:t>https://nyumc.app.box.com/s/rnmv5i4x8t2ojsy3iuqu33yoh5jf4vaa</w:t>
-      </w:r>
-      <w:r>
-        <w:rPr>
-          <w:rStyle w:val="a3"/>
-          <w:rPrChange w:id="315" w:author="Xu Tongda" w:date="2019-04-03T15:35:00Z">
-            <w:rPr>
-              <w:rStyle w:val="a3"/>
-            </w:rPr>
-          </w:rPrChange>
-        </w:rPr>
         <w:fldChar w:fldCharType="end"/>
       </w:r>
     </w:p>
     <w:p>
       <w:pPr>
         <w:pStyle w:val="Body"/>
-        <w:rPr>
-          <w:rPrChange w:id="316" w:author="Xu Tongda" w:date="2019-04-03T15:35:00Z">
-            <w:rPr/>
-          </w:rPrChange>
-        </w:rPr>
       </w:pPr>
     </w:p>
     <w:p>
@@ -3382,13 +2093,6 @@
           <w:rFonts w:eastAsia="Times New Roman"/>
           <w:bdr w:val="none" w:sz="0" w:space="0" w:color="auto"/>
           <w:lang w:eastAsia="zh-CN"/>
-          <w:rPrChange w:id="317" w:author="Xu Tongda" w:date="2019-04-03T15:35:00Z">
-            <w:rPr>
-              <w:rFonts w:eastAsia="Times New Roman"/>
-              <w:bdr w:val="none" w:sz="0" w:space="0" w:color="auto"/>
-              <w:lang w:eastAsia="zh-CN"/>
-            </w:rPr>
-          </w:rPrChange>
         </w:rPr>
       </w:pPr>
       <w:r>
@@ -3399,16 +2103,6 @@
           <w:szCs w:val="27"/>
           <w:bdr w:val="none" w:sz="0" w:space="0" w:color="auto"/>
           <w:lang w:eastAsia="zh-CN"/>
-          <w:rPrChange w:id="318" w:author="Xu Tongda" w:date="2019-04-03T15:35:00Z">
-            <w:rPr>
-              <w:rFonts w:ascii="Helvetica" w:eastAsia="Times New Roman" w:hAnsi="Helvetica"/>
-              <w:color w:val="000000"/>
-              <w:sz w:val="27"/>
-              <w:szCs w:val="27"/>
-              <w:bdr w:val="none" w:sz="0" w:space="0" w:color="auto"/>
-              <w:lang w:eastAsia="zh-CN"/>
-            </w:rPr>
-          </w:rPrChange>
         </w:rPr>
         <w:t>raw MRI scan data files should be contained inside the mat_data.zip file.</w:t>
       </w:r>
@@ -3416,60 +2110,30 @@
     <w:p>
       <w:pPr>
         <w:pStyle w:val="Body"/>
-        <w:rPr>
-          <w:rPrChange w:id="319" w:author="Xu Tongda" w:date="2019-04-03T15:35:00Z">
-            <w:rPr/>
-          </w:rPrChange>
-        </w:rPr>
-      </w:pPr>
-    </w:p>
-    <w:p>
-      <w:pPr>
-        <w:pStyle w:val="Body"/>
-        <w:rPr>
-          <w:ins w:id="320" w:author="Microsoft Office User" w:date="2019-03-31T22:36:00Z"/>
-          <w:rPrChange w:id="321" w:author="Xu Tongda" w:date="2019-04-03T15:35:00Z">
-            <w:rPr>
-              <w:ins w:id="322" w:author="Microsoft Office User" w:date="2019-03-31T22:36:00Z"/>
-            </w:rPr>
-          </w:rPrChange>
-        </w:rPr>
-      </w:pPr>
-      <w:ins w:id="323" w:author="Microsoft Office User" w:date="2019-03-31T22:36:00Z">
+      </w:pPr>
+    </w:p>
+    <w:p>
+      <w:pPr>
+        <w:pStyle w:val="Body"/>
+        <w:rPr>
+          <w:ins w:id="72" w:author="Microsoft Office User" w:date="2019-03-31T22:36:00Z"/>
+        </w:rPr>
+      </w:pPr>
+      <w:ins w:id="73" w:author="Microsoft Office User" w:date="2019-03-31T22:36:00Z">
         <w:r>
-          <w:rPr>
-            <w:rPrChange w:id="324" w:author="Xu Tongda" w:date="2019-04-03T15:35:00Z">
-              <w:rPr/>
-            </w:rPrChange>
-          </w:rPr>
           <w:t xml:space="preserve">What is the difference of the above files with your </w:t>
         </w:r>
         <w:proofErr w:type="spellStart"/>
         <w:r>
-          <w:rPr>
-            <w:rPrChange w:id="325" w:author="Xu Tongda" w:date="2019-04-03T15:35:00Z">
-              <w:rPr/>
-            </w:rPrChange>
-          </w:rPr>
           <w:t>dropbox</w:t>
         </w:r>
         <w:proofErr w:type="spellEnd"/>
         <w:r>
-          <w:rPr>
-            <w:rPrChange w:id="326" w:author="Xu Tongda" w:date="2019-04-03T15:35:00Z">
-              <w:rPr/>
-            </w:rPrChange>
-          </w:rPr>
           <w:t xml:space="preserve"> file</w:t>
         </w:r>
       </w:ins>
-      <w:ins w:id="327" w:author="Microsoft Office User" w:date="2019-03-31T22:38:00Z">
+      <w:ins w:id="74" w:author="Microsoft Office User" w:date="2019-03-31T22:38:00Z">
         <w:r>
-          <w:rPr>
-            <w:rPrChange w:id="328" w:author="Xu Tongda" w:date="2019-04-03T15:35:00Z">
-              <w:rPr/>
-            </w:rPrChange>
-          </w:rPr>
           <w:t>:</w:t>
         </w:r>
       </w:ins>
@@ -3477,53 +2141,34 @@
     <w:p>
       <w:pPr>
         <w:rPr>
-          <w:ins w:id="329" w:author="Microsoft Office User" w:date="2019-03-31T22:36:00Z"/>
+          <w:ins w:id="75" w:author="Microsoft Office User" w:date="2019-03-31T22:36:00Z"/>
           <w:lang w:eastAsia="zh-CN"/>
-          <w:rPrChange w:id="330" w:author="Xu Tongda" w:date="2019-04-03T15:35:00Z">
-            <w:rPr>
-              <w:ins w:id="331" w:author="Microsoft Office User" w:date="2019-03-31T22:36:00Z"/>
-              <w:lang w:eastAsia="zh-CN"/>
-            </w:rPr>
-          </w:rPrChange>
-        </w:rPr>
-      </w:pPr>
-      <w:ins w:id="332" w:author="Microsoft Office User" w:date="2019-03-31T22:36:00Z">
+        </w:rPr>
+      </w:pPr>
+      <w:ins w:id="76" w:author="Microsoft Office User" w:date="2019-03-31T22:36:00Z">
         <w:r>
           <w:rPr>
             <w:rFonts w:ascii="Helvetica" w:hAnsi="Helvetica"/>
             <w:color w:val="000000"/>
             <w:sz w:val="27"/>
             <w:szCs w:val="27"/>
-            <w:rPrChange w:id="333" w:author="Xu Tongda" w:date="2019-04-03T15:35:00Z">
-              <w:rPr>
-                <w:rFonts w:ascii="Helvetica" w:hAnsi="Helvetica"/>
-                <w:color w:val="000000"/>
-                <w:sz w:val="27"/>
-                <w:szCs w:val="27"/>
-              </w:rPr>
-            </w:rPrChange>
           </w:rPr>
           <w:br/>
         </w:r>
         <w:r>
           <w:rPr>
-            <w:rPrChange w:id="334" w:author="Xu Tongda" w:date="2019-04-03T15:35:00Z">
+            <w:rPrChange w:id="77" w:author="Xu Tongda" w:date="2019-04-03T15:35:00Z">
               <w:rPr/>
             </w:rPrChange>
           </w:rPr>
           <w:fldChar w:fldCharType="begin"/>
         </w:r>
         <w:r>
-          <w:rPr>
-            <w:rPrChange w:id="335" w:author="Xu Tongda" w:date="2019-04-03T15:35:00Z">
-              <w:rPr/>
-            </w:rPrChange>
-          </w:rPr>
           <w:instrText xml:space="preserve"> HYPERLINK "https://www.dropbox.com/s/dr3vkdmc8lvwp08/all_MTBI.zip?dl=0" </w:instrText>
         </w:r>
         <w:r>
           <w:rPr>
-            <w:rPrChange w:id="336" w:author="Xu Tongda" w:date="2019-04-03T15:35:00Z">
+            <w:rPrChange w:id="78" w:author="Xu Tongda" w:date="2019-04-03T15:35:00Z">
               <w:rPr/>
             </w:rPrChange>
           </w:rPr>
@@ -3535,20 +2180,12 @@
             <w:rFonts w:ascii="Helvetica" w:hAnsi="Helvetica"/>
             <w:sz w:val="27"/>
             <w:szCs w:val="27"/>
-            <w:rPrChange w:id="337" w:author="Xu Tongda" w:date="2019-04-03T15:35:00Z">
-              <w:rPr>
-                <w:rStyle w:val="a3"/>
-                <w:rFonts w:ascii="Helvetica" w:hAnsi="Helvetica"/>
-                <w:sz w:val="27"/>
-                <w:szCs w:val="27"/>
-              </w:rPr>
-            </w:rPrChange>
           </w:rPr>
           <w:t>https://www.dropbox.com/s/dr3vkdmc8lvwp08/all_MTBI.zip?dl=0</w:t>
         </w:r>
         <w:r>
           <w:rPr>
-            <w:rPrChange w:id="338" w:author="Xu Tongda" w:date="2019-04-03T15:35:00Z">
+            <w:rPrChange w:id="79" w:author="Xu Tongda" w:date="2019-04-03T15:35:00Z">
               <w:rPr/>
             </w:rPrChange>
           </w:rPr>
@@ -3560,33 +2197,28 @@
       <w:pPr>
         <w:pStyle w:val="Body"/>
         <w:rPr>
-          <w:ins w:id="339" w:author="Microsoft Office User" w:date="2019-03-31T22:36:00Z"/>
-          <w:rPrChange w:id="340" w:author="Xu Tongda" w:date="2019-04-03T15:35:00Z">
+          <w:ins w:id="80" w:author="Microsoft Office User" w:date="2019-03-31T22:36:00Z"/>
+        </w:rPr>
+      </w:pPr>
+    </w:p>
+    <w:p>
+      <w:pPr>
+        <w:pStyle w:val="Body"/>
+        <w:rPr>
+          <w:ins w:id="81" w:author="Microsoft Office User" w:date="2019-03-31T22:36:00Z"/>
+          <w:highlight w:val="green"/>
+          <w:rPrChange w:id="82" w:author="Xu Tongda" w:date="2019-04-03T15:35:00Z">
             <w:rPr>
-              <w:ins w:id="341" w:author="Microsoft Office User" w:date="2019-03-31T22:36:00Z"/>
+              <w:ins w:id="83" w:author="Microsoft Office User" w:date="2019-03-31T22:36:00Z"/>
             </w:rPr>
           </w:rPrChange>
         </w:rPr>
       </w:pPr>
-    </w:p>
-    <w:p>
-      <w:pPr>
-        <w:pStyle w:val="Body"/>
-        <w:rPr>
-          <w:ins w:id="342" w:author="Microsoft Office User" w:date="2019-03-31T22:36:00Z"/>
-          <w:highlight w:val="green"/>
-          <w:rPrChange w:id="343" w:author="Xu Tongda" w:date="2019-04-03T15:35:00Z">
-            <w:rPr>
-              <w:ins w:id="344" w:author="Microsoft Office User" w:date="2019-03-31T22:36:00Z"/>
-            </w:rPr>
-          </w:rPrChange>
-        </w:rPr>
-      </w:pPr>
-      <w:ins w:id="345" w:author="Microsoft Office User" w:date="2019-03-31T22:36:00Z">
+      <w:ins w:id="84" w:author="Microsoft Office User" w:date="2019-03-31T22:36:00Z">
         <w:r>
           <w:rPr>
             <w:highlight w:val="green"/>
-            <w:rPrChange w:id="346" w:author="Xu Tongda" w:date="2019-04-03T15:35:00Z">
+            <w:rPrChange w:id="85" w:author="Xu Tongda" w:date="2019-04-03T15:35:00Z">
               <w:rPr/>
             </w:rPrChange>
           </w:rPr>
@@ -3598,49 +2230,29 @@
       <w:pPr>
         <w:pStyle w:val="Body"/>
         <w:rPr>
-          <w:ins w:id="347" w:author="Microsoft Office User" w:date="2019-03-31T22:42:00Z"/>
-          <w:rPrChange w:id="348" w:author="Xu Tongda" w:date="2019-04-03T15:35:00Z">
-            <w:rPr>
-              <w:ins w:id="349" w:author="Microsoft Office User" w:date="2019-03-31T22:42:00Z"/>
-            </w:rPr>
-          </w:rPrChange>
-        </w:rPr>
-      </w:pPr>
-      <w:ins w:id="350" w:author="Microsoft Office User" w:date="2019-03-31T23:22:00Z">
+          <w:ins w:id="86" w:author="Microsoft Office User" w:date="2019-03-31T22:42:00Z"/>
+        </w:rPr>
+      </w:pPr>
+      <w:ins w:id="87" w:author="Microsoft Office User" w:date="2019-03-31T23:22:00Z">
         <w:r>
           <w:rPr>
             <w:highlight w:val="green"/>
-            <w:rPrChange w:id="351" w:author="Xu Tongda" w:date="2019-04-03T15:35:00Z">
-              <w:rPr>
-                <w:highlight w:val="green"/>
-              </w:rPr>
-            </w:rPrChange>
           </w:rPr>
           <w:t>I see NP files</w:t>
         </w:r>
       </w:ins>
-      <w:ins w:id="352" w:author="Microsoft Office User" w:date="2019-03-31T23:23:00Z">
+      <w:ins w:id="88" w:author="Microsoft Office User" w:date="2019-03-31T23:23:00Z">
         <w:r>
           <w:rPr>
             <w:highlight w:val="green"/>
-            <w:rPrChange w:id="353" w:author="Xu Tongda" w:date="2019-04-03T15:35:00Z">
-              <w:rPr>
-                <w:highlight w:val="green"/>
-              </w:rPr>
-            </w:rPrChange>
           </w:rPr>
           <w:t xml:space="preserve"> and mask files</w:t>
         </w:r>
       </w:ins>
-      <w:ins w:id="354" w:author="Microsoft Office User" w:date="2019-03-31T23:22:00Z">
+      <w:ins w:id="89" w:author="Microsoft Office User" w:date="2019-03-31T23:22:00Z">
         <w:r>
           <w:rPr>
             <w:highlight w:val="green"/>
-            <w:rPrChange w:id="355" w:author="Xu Tongda" w:date="2019-04-03T15:35:00Z">
-              <w:rPr>
-                <w:highlight w:val="green"/>
-              </w:rPr>
-            </w:rPrChange>
           </w:rPr>
           <w:t xml:space="preserve"> </w:t>
         </w:r>
@@ -3648,11 +2260,6 @@
         <w:r>
           <w:rPr>
             <w:highlight w:val="green"/>
-            <w:rPrChange w:id="356" w:author="Xu Tongda" w:date="2019-04-03T15:35:00Z">
-              <w:rPr>
-                <w:highlight w:val="green"/>
-              </w:rPr>
-            </w:rPrChange>
           </w:rPr>
           <w:t>and also</w:t>
         </w:r>
@@ -3660,11 +2267,6 @@
         <w:r>
           <w:rPr>
             <w:highlight w:val="green"/>
-            <w:rPrChange w:id="357" w:author="Xu Tongda" w:date="2019-04-03T15:35:00Z">
-              <w:rPr>
-                <w:highlight w:val="green"/>
-              </w:rPr>
-            </w:rPrChange>
           </w:rPr>
           <w:t xml:space="preserve"> some patch data generated</w:t>
         </w:r>
@@ -3674,57 +2276,28 @@
       <w:pPr>
         <w:pStyle w:val="Body"/>
         <w:rPr>
-          <w:ins w:id="358" w:author="Microsoft Office User" w:date="2019-03-31T23:07:00Z"/>
-          <w:rPrChange w:id="359" w:author="Xu Tongda" w:date="2019-04-03T15:35:00Z">
-            <w:rPr>
-              <w:ins w:id="360" w:author="Microsoft Office User" w:date="2019-03-31T23:07:00Z"/>
-            </w:rPr>
-          </w:rPrChange>
-        </w:rPr>
-      </w:pPr>
-      <w:ins w:id="361" w:author="Microsoft Office User" w:date="2019-03-31T23:22:00Z">
+          <w:ins w:id="90" w:author="Microsoft Office User" w:date="2019-03-31T23:07:00Z"/>
+        </w:rPr>
+      </w:pPr>
+      <w:bookmarkStart w:id="91" w:name="_GoBack"/>
+      <w:ins w:id="92" w:author="Microsoft Office User" w:date="2019-03-31T23:22:00Z">
         <w:r>
-          <w:rPr>
-            <w:rPrChange w:id="362" w:author="Xu Tongda" w:date="2019-04-03T15:35:00Z">
-              <w:rPr/>
-            </w:rPrChange>
-          </w:rPr>
           <w:t xml:space="preserve">Where are the MRI data files? (do we need to go to </w:t>
         </w:r>
         <w:proofErr w:type="spellStart"/>
         <w:r>
-          <w:rPr>
-            <w:rPrChange w:id="363" w:author="Xu Tongda" w:date="2019-04-03T15:35:00Z">
-              <w:rPr/>
-            </w:rPrChange>
-          </w:rPr>
           <w:t>nyumc</w:t>
         </w:r>
         <w:proofErr w:type="spellEnd"/>
         <w:r>
-          <w:rPr>
-            <w:rPrChange w:id="364" w:author="Xu Tongda" w:date="2019-04-03T15:35:00Z">
-              <w:rPr/>
-            </w:rPrChange>
-          </w:rPr>
           <w:t xml:space="preserve"> </w:t>
         </w:r>
         <w:r>
-          <w:rPr>
-            <w:rPrChange w:id="365" w:author="Xu Tongda" w:date="2019-04-03T15:35:00Z">
-              <w:rPr/>
-            </w:rPrChange>
-          </w:rPr>
           <w:t>directory if we want the r</w:t>
         </w:r>
       </w:ins>
-      <w:ins w:id="366" w:author="Microsoft Office User" w:date="2019-03-31T23:23:00Z">
+      <w:ins w:id="93" w:author="Microsoft Office User" w:date="2019-03-31T23:23:00Z">
         <w:r>
-          <w:rPr>
-            <w:rPrChange w:id="367" w:author="Xu Tongda" w:date="2019-04-03T15:35:00Z">
-              <w:rPr/>
-            </w:rPrChange>
-          </w:rPr>
           <w:t>aw MRI data)</w:t>
         </w:r>
       </w:ins>
@@ -3733,51 +2306,27 @@
       <w:pPr>
         <w:pStyle w:val="Body"/>
         <w:rPr>
-          <w:ins w:id="368" w:author="Microsoft Office User" w:date="2019-03-31T22:37:00Z"/>
-          <w:rPrChange w:id="369" w:author="Xu Tongda" w:date="2019-04-03T15:35:00Z">
-            <w:rPr>
-              <w:ins w:id="370" w:author="Microsoft Office User" w:date="2019-03-31T22:37:00Z"/>
-            </w:rPr>
-          </w:rPrChange>
-        </w:rPr>
-      </w:pPr>
-      <w:ins w:id="371" w:author="Microsoft Office User" w:date="2019-03-31T23:07:00Z">
+          <w:ins w:id="94" w:author="Microsoft Office User" w:date="2019-03-31T22:37:00Z"/>
+        </w:rPr>
+      </w:pPr>
+      <w:ins w:id="95" w:author="Microsoft Office User" w:date="2019-03-31T23:07:00Z">
         <w:r>
-          <w:rPr>
-            <w:rPrChange w:id="372" w:author="Xu Tongda" w:date="2019-04-03T15:35:00Z">
-              <w:rPr/>
-            </w:rPrChange>
-          </w:rPr>
           <w:t>In merged_np.xls, which ones are contro</w:t>
         </w:r>
       </w:ins>
-      <w:ins w:id="373" w:author="Microsoft Office User" w:date="2019-03-31T23:08:00Z">
+      <w:ins w:id="96" w:author="Microsoft Office User" w:date="2019-03-31T23:08:00Z">
         <w:r>
-          <w:rPr>
-            <w:rPrChange w:id="374" w:author="Xu Tongda" w:date="2019-04-03T15:35:00Z">
-              <w:rPr/>
-            </w:rPrChange>
-          </w:rPr>
           <w:t xml:space="preserve">l vs. MTBI? How did you do normalization? (zero mean and </w:t>
         </w:r>
         <w:r>
-          <w:rPr>
-            <w:rPrChange w:id="375" w:author="Xu Tongda" w:date="2019-04-03T15:35:00Z">
-              <w:rPr/>
-            </w:rPrChange>
-          </w:rPr>
           <w:t>STD=1?)</w:t>
         </w:r>
       </w:ins>
     </w:p>
-    <w:p>
-      <w:pPr>
-        <w:pStyle w:val="Body"/>
-        <w:rPr>
-          <w:rPrChange w:id="376" w:author="Xu Tongda" w:date="2019-04-03T15:35:00Z">
-            <w:rPr/>
-          </w:rPrChange>
-        </w:rPr>
+    <w:bookmarkEnd w:id="91"/>
+    <w:p>
+      <w:pPr>
+        <w:pStyle w:val="Body"/>
       </w:pPr>
     </w:p>
     <w:p>
@@ -3787,7 +2336,25 @@
           <w:color w:val="000000"/>
           <w:sz w:val="27"/>
           <w:szCs w:val="27"/>
-          <w:rPrChange w:id="377" w:author="Xu Tongda" w:date="2019-04-03T15:35:00Z">
+        </w:rPr>
+      </w:pPr>
+      <w:r>
+        <w:rPr>
+          <w:rFonts w:ascii="Helvetica" w:hAnsi="Helvetica"/>
+          <w:color w:val="000000"/>
+          <w:sz w:val="27"/>
+          <w:szCs w:val="27"/>
+        </w:rPr>
+        <w:t>New region masks provided by Hugh (</w:t>
+      </w:r>
+      <w:r>
+        <w:rPr>
+          <w:rFonts w:ascii="Helvetica" w:hAnsi="Helvetica"/>
+          <w:color w:val="000000"/>
+          <w:sz w:val="27"/>
+          <w:szCs w:val="27"/>
+          <w:highlight w:val="yellow"/>
+          <w:rPrChange w:id="97" w:author="Xu Tongda" w:date="2019-04-09T16:43:00Z">
             <w:rPr>
               <w:rFonts w:ascii="Helvetica" w:hAnsi="Helvetica"/>
               <w:color w:val="000000"/>
@@ -3796,34 +2363,22 @@
             </w:rPr>
           </w:rPrChange>
         </w:rPr>
-      </w:pPr>
+        <w:t>7 WM region in brain</w:t>
+      </w:r>
       <w:r>
         <w:rPr>
           <w:rFonts w:ascii="Helvetica" w:hAnsi="Helvetica"/>
           <w:color w:val="000000"/>
           <w:sz w:val="27"/>
           <w:szCs w:val="27"/>
-          <w:rPrChange w:id="378" w:author="Xu Tongda" w:date="2019-04-03T15:35:00Z">
-            <w:rPr>
-              <w:rFonts w:ascii="Helvetica" w:hAnsi="Helvetica"/>
-              <w:color w:val="000000"/>
-              <w:sz w:val="27"/>
-              <w:szCs w:val="27"/>
-            </w:rPr>
-          </w:rPrChange>
-        </w:rPr>
-        <w:t>New region masks provided by Hugh (7 WM region in brain)</w:t>
+        </w:rPr>
+        <w:t>)</w:t>
       </w:r>
     </w:p>
     <w:p>
       <w:pPr>
         <w:rPr>
           <w:lang w:eastAsia="zh-CN"/>
-          <w:rPrChange w:id="379" w:author="Xu Tongda" w:date="2019-04-03T15:35:00Z">
-            <w:rPr>
-              <w:lang w:eastAsia="zh-CN"/>
-            </w:rPr>
-          </w:rPrChange>
         </w:rPr>
       </w:pPr>
       <w:r>
@@ -3832,14 +2387,6 @@
           <w:color w:val="000000"/>
           <w:sz w:val="27"/>
           <w:szCs w:val="27"/>
-          <w:rPrChange w:id="380" w:author="Xu Tongda" w:date="2019-04-03T15:35:00Z">
-            <w:rPr>
-              <w:rFonts w:ascii="Helvetica" w:hAnsi="Helvetica"/>
-              <w:color w:val="000000"/>
-              <w:sz w:val="27"/>
-              <w:szCs w:val="27"/>
-            </w:rPr>
-          </w:rPrChange>
         </w:rPr>
         <w:t>masks.zip</w:t>
       </w:r>
@@ -3852,15 +2399,6 @@
           <w:sz w:val="27"/>
           <w:szCs w:val="27"/>
           <w:lang w:eastAsia="zh-CN"/>
-          <w:rPrChange w:id="381" w:author="Xu Tongda" w:date="2019-04-03T15:35:00Z">
-            <w:rPr>
-              <w:rFonts w:ascii="Helvetica" w:hAnsi="Helvetica"/>
-              <w:color w:val="000000"/>
-              <w:sz w:val="27"/>
-              <w:szCs w:val="27"/>
-              <w:lang w:eastAsia="zh-CN"/>
-            </w:rPr>
-          </w:rPrChange>
         </w:rPr>
       </w:pPr>
       <w:r>
@@ -3870,15 +2408,6 @@
           <w:sz w:val="27"/>
           <w:szCs w:val="27"/>
           <w:u w:val="single"/>
-          <w:rPrChange w:id="382" w:author="Xu Tongda" w:date="2019-04-03T15:35:00Z">
-            <w:rPr>
-              <w:rFonts w:ascii="Helvetica" w:hAnsi="Helvetica"/>
-              <w:color w:val="0000FF"/>
-              <w:sz w:val="27"/>
-              <w:szCs w:val="27"/>
-              <w:u w:val="single"/>
-            </w:rPr>
-          </w:rPrChange>
         </w:rPr>
         <w:t xml:space="preserve"> </w:t>
       </w:r>
@@ -3888,7 +2417,7 @@
           <w:rFonts w:ascii="Helvetica" w:hAnsi="Helvetica"/>
           <w:sz w:val="27"/>
           <w:szCs w:val="27"/>
-          <w:rPrChange w:id="383" w:author="Xu Tongda" w:date="2019-04-03T15:35:00Z">
+          <w:rPrChange w:id="98" w:author="Xu Tongda" w:date="2019-04-03T15:35:00Z">
             <w:rPr>
               <w:rStyle w:val="a3"/>
               <w:rFonts w:ascii="Helvetica" w:hAnsi="Helvetica"/>
@@ -3905,7 +2434,16 @@
           <w:rFonts w:ascii="Helvetica" w:hAnsi="Helvetica"/>
           <w:sz w:val="27"/>
           <w:szCs w:val="27"/>
-          <w:rPrChange w:id="384" w:author="Xu Tongda" w:date="2019-04-03T15:35:00Z">
+        </w:rPr>
+        <w:instrText xml:space="preserve"> HYPERLINK "https://drive.google.com/file/d/1DQRsvvAGzpWJvQJkWU6Yar7QoZrbO1_u/view?usp=sharing" </w:instrText>
+      </w:r>
+      <w:r>
+        <w:rPr>
+          <w:rStyle w:val="a3"/>
+          <w:rFonts w:ascii="Helvetica" w:hAnsi="Helvetica"/>
+          <w:sz w:val="27"/>
+          <w:szCs w:val="27"/>
+          <w:rPrChange w:id="99" w:author="Xu Tongda" w:date="2019-04-03T15:35:00Z">
             <w:rPr>
               <w:rStyle w:val="a3"/>
               <w:rFonts w:ascii="Helvetica" w:hAnsi="Helvetica"/>
@@ -3914,7 +2452,7 @@
             </w:rPr>
           </w:rPrChange>
         </w:rPr>
-        <w:instrText xml:space="preserve"> HYPERLINK "https://drive.google.com/file/d/1DQRsvvAGzpWJvQJkWU6Yar7QoZrbO1_u/view?u</w:instrText>
+        <w:fldChar w:fldCharType="separate"/>
       </w:r>
       <w:r>
         <w:rPr>
@@ -3922,7 +2460,17 @@
           <w:rFonts w:ascii="Helvetica" w:hAnsi="Helvetica"/>
           <w:sz w:val="27"/>
           <w:szCs w:val="27"/>
-          <w:rPrChange w:id="385" w:author="Xu Tongda" w:date="2019-04-03T15:35:00Z">
+        </w:rPr>
+        <w:br/>
+        <w:t>https://drive.google.com/file/d/1DQRsvvAGzpWJvQJkWU6Yar7QoZrbO1_u/view?usp=sharing</w:t>
+      </w:r>
+      <w:r>
+        <w:rPr>
+          <w:rStyle w:val="a3"/>
+          <w:rFonts w:ascii="Helvetica" w:hAnsi="Helvetica"/>
+          <w:sz w:val="27"/>
+          <w:szCs w:val="27"/>
+          <w:rPrChange w:id="100" w:author="Xu Tongda" w:date="2019-04-03T15:35:00Z">
             <w:rPr>
               <w:rStyle w:val="a3"/>
               <w:rFonts w:ascii="Helvetica" w:hAnsi="Helvetica"/>
@@ -3931,136 +2479,20 @@
             </w:rPr>
           </w:rPrChange>
         </w:rPr>
-        <w:instrText xml:space="preserve">sp=sharing" </w:instrText>
-      </w:r>
-      <w:r>
-        <w:rPr>
-          <w:rStyle w:val="a3"/>
-          <w:rFonts w:ascii="Helvetica" w:hAnsi="Helvetica"/>
-          <w:sz w:val="27"/>
-          <w:szCs w:val="27"/>
-          <w:rPrChange w:id="386" w:author="Xu Tongda" w:date="2019-04-03T15:35:00Z">
-            <w:rPr>
-              <w:rStyle w:val="a3"/>
-              <w:rFonts w:ascii="Helvetica" w:hAnsi="Helvetica"/>
-              <w:sz w:val="27"/>
-              <w:szCs w:val="27"/>
-            </w:rPr>
-          </w:rPrChange>
-        </w:rPr>
-        <w:fldChar w:fldCharType="separate"/>
-      </w:r>
-      <w:r>
-        <w:rPr>
-          <w:rStyle w:val="a3"/>
-          <w:rFonts w:ascii="Helvetica" w:hAnsi="Helvetica"/>
-          <w:sz w:val="27"/>
-          <w:szCs w:val="27"/>
-          <w:rPrChange w:id="387" w:author="Xu Tongda" w:date="2019-04-03T15:35:00Z">
-            <w:rPr>
-              <w:rStyle w:val="a3"/>
-              <w:rFonts w:ascii="Helvetica" w:hAnsi="Helvetica"/>
-              <w:sz w:val="27"/>
-              <w:szCs w:val="27"/>
-            </w:rPr>
-          </w:rPrChange>
-        </w:rPr>
-        <w:br/>
-        <w:t>https://dr</w:t>
-      </w:r>
-      <w:r>
-        <w:rPr>
-          <w:rStyle w:val="a3"/>
-          <w:rFonts w:ascii="Helvetica" w:hAnsi="Helvetica"/>
-          <w:sz w:val="27"/>
-          <w:szCs w:val="27"/>
-          <w:rPrChange w:id="388" w:author="Xu Tongda" w:date="2019-04-03T15:35:00Z">
-            <w:rPr>
-              <w:rStyle w:val="a3"/>
-              <w:rFonts w:ascii="Helvetica" w:hAnsi="Helvetica"/>
-              <w:sz w:val="27"/>
-              <w:szCs w:val="27"/>
-            </w:rPr>
-          </w:rPrChange>
-        </w:rPr>
-        <w:t>i</w:t>
-      </w:r>
-      <w:r>
-        <w:rPr>
-          <w:rStyle w:val="a3"/>
-          <w:rFonts w:ascii="Helvetica" w:hAnsi="Helvetica"/>
-          <w:sz w:val="27"/>
-          <w:szCs w:val="27"/>
-          <w:rPrChange w:id="389" w:author="Xu Tongda" w:date="2019-04-03T15:35:00Z">
-            <w:rPr>
-              <w:rStyle w:val="a3"/>
-              <w:rFonts w:ascii="Helvetica" w:hAnsi="Helvetica"/>
-              <w:sz w:val="27"/>
-              <w:szCs w:val="27"/>
-            </w:rPr>
-          </w:rPrChange>
-        </w:rPr>
-        <w:t>ve.google.com/file/d/1DQRsvvAGzpWJvQJkWU6Yar7QoZrbO1_u/view?usp=sharing</w:t>
-      </w:r>
-      <w:r>
-        <w:rPr>
-          <w:rStyle w:val="a3"/>
-          <w:rFonts w:ascii="Helvetica" w:hAnsi="Helvetica"/>
-          <w:sz w:val="27"/>
-          <w:szCs w:val="27"/>
-          <w:rPrChange w:id="390" w:author="Xu Tongda" w:date="2019-04-03T15:35:00Z">
-            <w:rPr>
-              <w:rStyle w:val="a3"/>
-              <w:rFonts w:ascii="Helvetica" w:hAnsi="Helvetica"/>
-              <w:sz w:val="27"/>
-              <w:szCs w:val="27"/>
-            </w:rPr>
-          </w:rPrChange>
-        </w:rPr>
         <w:fldChar w:fldCharType="end"/>
       </w:r>
     </w:p>
-    <w:p>
-      <w:pPr>
-        <w:rPr>
-          <w:rPrChange w:id="391" w:author="Xu Tongda" w:date="2019-04-03T15:35:00Z">
-            <w:rPr/>
-          </w:rPrChange>
-        </w:rPr>
-      </w:pPr>
-    </w:p>
-    <w:p>
-      <w:pPr>
-        <w:rPr>
-          <w:rPrChange w:id="392" w:author="Xu Tongda" w:date="2019-04-03T15:35:00Z">
-            <w:rPr/>
-          </w:rPrChange>
-        </w:rPr>
-      </w:pPr>
-      <w:r>
-        <w:rPr>
-          <w:rPrChange w:id="393" w:author="Xu Tongda" w:date="2019-04-03T15:35:00Z">
-            <w:rPr/>
-          </w:rPrChange>
-        </w:rPr>
+    <w:p/>
+    <w:p>
+      <w:r>
         <w:t>(I see multiple files, which one is the one we should use? How to open .</w:t>
       </w:r>
       <w:proofErr w:type="spellStart"/>
       <w:r>
-        <w:rPr>
-          <w:rPrChange w:id="394" w:author="Xu Tongda" w:date="2019-04-03T15:35:00Z">
-            <w:rPr/>
-          </w:rPrChange>
-        </w:rPr>
         <w:t>nii</w:t>
       </w:r>
       <w:proofErr w:type="spellEnd"/>
       <w:r>
-        <w:rPr>
-          <w:rPrChange w:id="395" w:author="Xu Tongda" w:date="2019-04-03T15:35:00Z">
-            <w:rPr/>
-          </w:rPrChange>
-        </w:rPr>
         <w:t xml:space="preserve"> file?</w:t>
       </w:r>
     </w:p>
@@ -4068,49 +2500,24 @@
       <w:pPr>
         <w:pStyle w:val="Body"/>
         <w:rPr>
-          <w:ins w:id="396" w:author="Microsoft Office User" w:date="2019-03-31T23:16:00Z"/>
-          <w:rPrChange w:id="397" w:author="Xu Tongda" w:date="2019-04-03T15:35:00Z">
-            <w:rPr>
-              <w:ins w:id="398" w:author="Microsoft Office User" w:date="2019-03-31T23:16:00Z"/>
-            </w:rPr>
-          </w:rPrChange>
+          <w:ins w:id="101" w:author="Microsoft Office User" w:date="2019-03-31T23:16:00Z"/>
         </w:rPr>
       </w:pPr>
       <w:proofErr w:type="gramStart"/>
-      <w:ins w:id="399" w:author="Microsoft Office User" w:date="2019-03-31T23:16:00Z">
+      <w:ins w:id="102" w:author="Microsoft Office User" w:date="2019-03-31T23:16:00Z">
         <w:r>
-          <w:rPr>
-            <w:rPrChange w:id="400" w:author="Xu Tongda" w:date="2019-04-03T15:35:00Z">
-              <w:rPr/>
-            </w:rPrChange>
-          </w:rPr>
           <w:t>Also</w:t>
         </w:r>
         <w:proofErr w:type="gramEnd"/>
         <w:r>
-          <w:rPr>
-            <w:rPrChange w:id="401" w:author="Xu Tongda" w:date="2019-04-03T15:35:00Z">
-              <w:rPr/>
-            </w:rPrChange>
-          </w:rPr>
           <w:t xml:space="preserve"> under </w:t>
         </w:r>
         <w:proofErr w:type="spellStart"/>
         <w:r>
-          <w:rPr>
-            <w:rPrChange w:id="402" w:author="Xu Tongda" w:date="2019-04-03T15:35:00Z">
-              <w:rPr/>
-            </w:rPrChange>
-          </w:rPr>
           <w:t>Alp_all_MTBI</w:t>
         </w:r>
         <w:proofErr w:type="spellEnd"/>
         <w:r>
-          <w:rPr>
-            <w:rPrChange w:id="403" w:author="Xu Tongda" w:date="2019-04-03T15:35:00Z">
-              <w:rPr/>
-            </w:rPrChange>
-          </w:rPr>
           <w:t>/data/mask</w:t>
         </w:r>
       </w:ins>
@@ -4118,27 +2525,17 @@
     <w:p>
       <w:pPr>
         <w:pStyle w:val="Body"/>
-        <w:rPr>
-          <w:rPrChange w:id="404" w:author="Xu Tongda" w:date="2019-04-03T15:35:00Z">
-            <w:rPr/>
-          </w:rPrChange>
-        </w:rPr>
-      </w:pPr>
-    </w:p>
-    <w:p>
-      <w:pPr>
-        <w:pStyle w:val="Body"/>
-        <w:rPr>
-          <w:rPrChange w:id="405" w:author="Xu Tongda" w:date="2019-04-03T15:35:00Z">
-            <w:rPr/>
-          </w:rPrChange>
-        </w:rPr>
-      </w:pPr>
-      <w:ins w:id="406" w:author="Microsoft Office User" w:date="2019-03-31T22:39:00Z">
+      </w:pPr>
+    </w:p>
+    <w:p>
+      <w:pPr>
+        <w:pStyle w:val="Body"/>
+      </w:pPr>
+      <w:ins w:id="103" w:author="Microsoft Office User" w:date="2019-03-31T22:39:00Z">
         <w:r>
           <w:rPr>
             <w:highlight w:val="green"/>
-            <w:rPrChange w:id="407" w:author="Xu Tongda" w:date="2019-04-03T15:35:00Z">
+            <w:rPrChange w:id="104" w:author="Xu Tongda" w:date="2019-04-03T15:35:00Z">
               <w:rPr/>
             </w:rPrChange>
           </w:rPr>
@@ -4149,55 +2546,27 @@
     <w:p>
       <w:pPr>
         <w:pStyle w:val="Body"/>
-        <w:rPr>
-          <w:rPrChange w:id="408" w:author="Xu Tongda" w:date="2019-04-03T15:35:00Z">
-            <w:rPr/>
-          </w:rPrChange>
-        </w:rPr>
-      </w:pPr>
-    </w:p>
-    <w:p>
-      <w:pPr>
-        <w:pStyle w:val="Body"/>
-        <w:rPr>
-          <w:rFonts w:hint="eastAsia"/>
-          <w:rPrChange w:id="409" w:author="Xu Tongda" w:date="2019-04-03T15:35:00Z">
-            <w:rPr>
-              <w:rFonts w:hint="eastAsia"/>
-            </w:rPr>
-          </w:rPrChange>
-        </w:rPr>
-      </w:pPr>
-      <w:r>
-        <w:rPr>
-          <w:rPrChange w:id="410" w:author="Xu Tongda" w:date="2019-04-03T15:35:00Z">
-            <w:rPr/>
-          </w:rPrChange>
-        </w:rPr>
+      </w:pPr>
+    </w:p>
+    <w:p>
+      <w:pPr>
+        <w:pStyle w:val="Body"/>
+      </w:pPr>
+      <w:r>
         <w:t xml:space="preserve">If you have any </w:t>
       </w:r>
       <w:proofErr w:type="gramStart"/>
       <w:r>
-        <w:rPr>
-          <w:rPrChange w:id="411" w:author="Xu Tongda" w:date="2019-04-03T15:35:00Z">
-            <w:rPr/>
-          </w:rPrChange>
-        </w:rPr>
         <w:t>questions</w:t>
       </w:r>
       <w:proofErr w:type="gramEnd"/>
       <w:r>
-        <w:rPr>
-          <w:rPrChange w:id="412" w:author="Xu Tongda" w:date="2019-04-03T15:35:00Z">
-            <w:rPr/>
-          </w:rPrChange>
-        </w:rPr>
         <w:t xml:space="preserve"> feel free to contact me at </w:t>
       </w:r>
       <w:r>
         <w:rPr>
           <w:rStyle w:val="Hyperlink0"/>
-          <w:rPrChange w:id="413" w:author="Xu Tongda" w:date="2019-04-03T15:35:00Z">
+          <w:rPrChange w:id="105" w:author="Xu Tongda" w:date="2019-04-03T15:35:00Z">
             <w:rPr>
               <w:rStyle w:val="Hyperlink0"/>
             </w:rPr>
@@ -4208,53 +2577,38 @@
       <w:r>
         <w:rPr>
           <w:rStyle w:val="Hyperlink0"/>
-          <w:rPrChange w:id="414" w:author="Xu Tongda" w:date="2019-04-03T15:35:00Z">
+        </w:rPr>
+        <w:instrText xml:space="preserve"> HYPERLINK "mailto:aa3250@nyu.edu" </w:instrText>
+      </w:r>
+      <w:r>
+        <w:rPr>
+          <w:rStyle w:val="Hyperlink0"/>
+          <w:rPrChange w:id="106" w:author="Xu Tongda" w:date="2019-04-03T15:35:00Z">
             <w:rPr>
               <w:rStyle w:val="Hyperlink0"/>
             </w:rPr>
           </w:rPrChange>
         </w:rPr>
-        <w:instrText xml:space="preserve"> HYPERLINK "mailto:aa3250@nyu.edu" </w:instrText>
+        <w:fldChar w:fldCharType="separate"/>
       </w:r>
       <w:r>
         <w:rPr>
           <w:rStyle w:val="Hyperlink0"/>
-          <w:rPrChange w:id="415" w:author="Xu Tongda" w:date="2019-04-03T15:35:00Z">
+        </w:rPr>
+        <w:t>aa3250@nyu.edu</w:t>
+      </w:r>
+      <w:r>
+        <w:rPr>
+          <w:rStyle w:val="Hyperlink0"/>
+          <w:rPrChange w:id="107" w:author="Xu Tongda" w:date="2019-04-03T15:35:00Z">
             <w:rPr>
               <w:rStyle w:val="Hyperlink0"/>
             </w:rPr>
           </w:rPrChange>
         </w:rPr>
-        <w:fldChar w:fldCharType="separate"/>
-      </w:r>
-      <w:r>
-        <w:rPr>
-          <w:rStyle w:val="Hyperlink0"/>
-          <w:rPrChange w:id="416" w:author="Xu Tongda" w:date="2019-04-03T15:35:00Z">
-            <w:rPr>
-              <w:rStyle w:val="Hyperlink0"/>
-            </w:rPr>
-          </w:rPrChange>
-        </w:rPr>
-        <w:t>aa3250@nyu.edu</w:t>
-      </w:r>
-      <w:r>
-        <w:rPr>
-          <w:rStyle w:val="Hyperlink0"/>
-          <w:rPrChange w:id="417" w:author="Xu Tongda" w:date="2019-04-03T15:35:00Z">
-            <w:rPr>
-              <w:rStyle w:val="Hyperlink0"/>
-            </w:rPr>
-          </w:rPrChange>
-        </w:rPr>
         <w:fldChar w:fldCharType="end"/>
       </w:r>
       <w:r>
-        <w:rPr>
-          <w:rPrChange w:id="418" w:author="Xu Tongda" w:date="2019-04-03T15:35:00Z">
-            <w:rPr/>
-          </w:rPrChange>
-        </w:rPr>
         <w:t>. We can also arrange a skype talk if you are free.</w:t>
       </w:r>
     </w:p>
@@ -4271,7 +2625,7 @@
 
 <file path=word/comments.xml><?xml version="1.0" encoding="utf-8"?>
 <w:comments xmlns:wpc="http://schemas.microsoft.com/office/word/2010/wordprocessingCanvas" xmlns:cx="http://schemas.microsoft.com/office/drawing/2014/chartex" xmlns:cx1="http://schemas.microsoft.com/office/drawing/2015/9/8/chartex" xmlns:cx2="http://schemas.microsoft.com/office/drawing/2015/10/21/chartex" xmlns:cx3="http://schemas.microsoft.com/office/drawing/2016/5/9/chartex" xmlns:cx4="http://schemas.microsoft.com/office/drawing/2016/5/10/chartex" xmlns:cx5="http://schemas.microsoft.com/office/drawing/2016/5/11/chartex" xmlns:cx6="http://schemas.microsoft.com/office/drawing/2016/5/12/chartex" xmlns:cx7="http://schemas.microsoft.com/office/drawing/2016/5/13/chartex" xmlns:cx8="http://schemas.microsoft.com/office/drawing/2016/5/14/chartex" xmlns:mc="http://schemas.openxmlformats.org/markup-compatibility/2006" xmlns:aink="http://schemas.microsoft.com/office/drawing/2016/ink" xmlns:am3d="http://schemas.microsoft.com/office/drawing/2017/model3d" xmlns:o="urn:schemas-microsoft-com:office:office" xmlns:r="http://schemas.openxmlformats.org/officeDocument/2006/relationships" xmlns:m="http://schemas.openxmlformats.org/officeDocument/2006/math" xmlns:v="urn:schemas-microsoft-com:vml" xmlns:wp14="http://schemas.microsoft.com/office/word/2010/wordprocessingDrawing" xmlns:wp="http://schemas.openxmlformats.org/drawingml/2006/wordprocessingDrawing" xmlns:w10="urn:schemas-microsoft-com:office:word" xmlns:w="http://schemas.openxmlformats.org/wordprocessingml/2006/main" xmlns:w14="http://schemas.microsoft.com/office/word/2010/wordml" xmlns:w15="http://schemas.microsoft.com/office/word/2012/wordml" xmlns:w16cid="http://schemas.microsoft.com/office/word/2016/wordml/cid" xmlns:w16se="http://schemas.microsoft.com/office/word/2015/wordml/symex" xmlns:wpg="http://schemas.microsoft.com/office/word/2010/wordprocessingGroup" xmlns:wpi="http://schemas.microsoft.com/office/word/2010/wordprocessingInk" xmlns:wne="http://schemas.microsoft.com/office/word/2006/wordml" xmlns:wps="http://schemas.microsoft.com/office/word/2010/wordprocessingShape" mc:Ignorable="w14 w15 w16se w16cid wp14">
-  <w:comment w:id="29" w:author="Xu Tongda" w:date="2019-04-06T15:52:00Z" w:initials="XT">
+  <w:comment w:id="7" w:author="Xu Tongda" w:date="2019-04-06T15:52:00Z" w:initials="XT">
     <w:p>
       <w:pPr>
         <w:pStyle w:val="a5"/>
@@ -4290,7 +2644,7 @@
       </w:r>
     </w:p>
   </w:comment>
-  <w:comment w:id="26" w:author="Yao Wang" w:date="2019-02-26T08:48:00Z" w:initials="">
+  <w:comment w:id="6" w:author="Yao Wang" w:date="2019-02-26T08:48:00Z" w:initials="">
     <w:p>
       <w:pPr>
         <w:pStyle w:val="Default"/>
@@ -4327,7 +2681,7 @@
       </w:r>
     </w:p>
   </w:comment>
-  <w:comment w:id="69" w:author="Microsoft Office User" w:date="2019-03-31T21:40:00Z" w:initials="MOU">
+  <w:comment w:id="15" w:author="Microsoft Office User" w:date="2019-03-31T21:40:00Z" w:initials="MOU">
     <w:p>
       <w:pPr>
         <w:pStyle w:val="a5"/>
@@ -4343,7 +2697,7 @@
       </w:r>
     </w:p>
   </w:comment>
-  <w:comment w:id="94" w:author="Xu Tongda" w:date="2019-04-03T14:59:00Z" w:initials="XT">
+  <w:comment w:id="17" w:author="Xu Tongda" w:date="2019-04-03T14:59:00Z" w:initials="XT">
     <w:p>
       <w:pPr>
         <w:pStyle w:val="a5"/>
@@ -4362,7 +2716,7 @@
       </w:r>
     </w:p>
   </w:comment>
-  <w:comment w:id="110" w:author="Yao Wang" w:date="2019-02-26T08:39:00Z" w:initials="">
+  <w:comment w:id="25" w:author="Yao Wang" w:date="2019-02-26T08:39:00Z" w:initials="">
     <w:p>
       <w:pPr>
         <w:pStyle w:val="Default"/>
@@ -4380,7 +2734,7 @@
       </w:r>
     </w:p>
   </w:comment>
-  <w:comment w:id="134" w:author="Yao Wang" w:date="2019-02-26T08:39:00Z" w:initials="">
+  <w:comment w:id="30" w:author="Yao Wang" w:date="2019-02-26T08:39:00Z" w:initials="">
     <w:p>
       <w:pPr>
         <w:pStyle w:val="Default"/>
@@ -4425,7 +2779,7 @@
       </w:pPr>
     </w:p>
   </w:comment>
-  <w:comment w:id="267" w:author="Microsoft Office User" w:date="2019-03-31T21:49:00Z" w:initials="MOU">
+  <w:comment w:id="59" w:author="Microsoft Office User" w:date="2019-03-31T21:49:00Z" w:initials="MOU">
     <w:p>
       <w:pPr>
         <w:pStyle w:val="a5"/>

</xml_diff>